<commit_message>
ddl script up and running!
</commit_message>
<xml_diff>
--- a/docs/2021-03-11_Proftaakdocument_v0.6.docx
+++ b/docs/2021-03-11_Proftaakdocument_v0.6.docx
@@ -12,6 +12,9 @@
       </w:sdtPr>
       <w:sdtContent>
         <w:p>
+          <w:pPr>
+            <w:ind w:left="708" w:hanging="708"/>
+          </w:pPr>
           <w:r>
             <w:rPr>
               <w:noProof/>
@@ -345,7 +348,7 @@
                             <w:txbxContent>
                               <w:p>
                                 <w:pPr>
-                                  <w:pStyle w:val="NoSpacing"/>
+                                  <w:pStyle w:val="Geenafstand"/>
                                   <w:jc w:val="right"/>
                                   <w:rPr>
                                     <w:color w:val="595959" w:themeColor="text1" w:themeTint="A6"/>
@@ -356,7 +359,7 @@
                               </w:p>
                               <w:p>
                                 <w:pPr>
-                                  <w:pStyle w:val="NoSpacing"/>
+                                  <w:pStyle w:val="Geenafstand"/>
                                   <w:jc w:val="right"/>
                                   <w:rPr>
                                     <w:color w:val="595959" w:themeColor="text1" w:themeTint="A6"/>
@@ -416,12 +419,12 @@
                     <v:stroke joinstyle="miter"/>
                     <v:path gradientshapeok="t" o:connecttype="rect"/>
                   </v:shapetype>
-                  <v:shape id="Text Box 152" o:spid="_x0000_s1026" type="#_x0000_t202" style="position:absolute;margin-left:0;margin-top:0;width:8in;height:1in;z-index:251660288;visibility:visible;mso-wrap-style:square;mso-width-percent:941;mso-height-percent:92;mso-top-percent:818;mso-wrap-distance-left:9pt;mso-wrap-distance-top:0;mso-wrap-distance-right:9pt;mso-wrap-distance-bottom:0;mso-position-horizontal:center;mso-position-horizontal-relative:page;mso-position-vertical-relative:page;mso-width-percent:941;mso-height-percent:92;mso-top-percent:818;mso-width-relative:page;mso-height-relative:page;v-text-anchor:bottom" o:gfxdata="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" filled="f" stroked="f" strokeweight=".5pt">
+                  <v:shape id="Text Box 152" o:spid="_x0000_s1026" type="#_x0000_t202" style="position:absolute;left:0;text-align:left;margin-left:0;margin-top:0;width:8in;height:1in;z-index:251660288;visibility:visible;mso-wrap-style:square;mso-width-percent:941;mso-height-percent:92;mso-top-percent:818;mso-wrap-distance-left:9pt;mso-wrap-distance-top:0;mso-wrap-distance-right:9pt;mso-wrap-distance-bottom:0;mso-position-horizontal:center;mso-position-horizontal-relative:page;mso-position-vertical-relative:page;mso-width-percent:941;mso-height-percent:92;mso-top-percent:818;mso-width-relative:page;mso-height-relative:page;v-text-anchor:bottom" o:gfxdata="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" filled="f" stroked="f" strokeweight=".5pt">
                     <v:textbox inset="126pt,0,54pt,0">
                       <w:txbxContent>
                         <w:p>
                           <w:pPr>
-                            <w:pStyle w:val="NoSpacing"/>
+                            <w:pStyle w:val="Geenafstand"/>
                             <w:jc w:val="right"/>
                             <w:rPr>
                               <w:color w:val="595959" w:themeColor="text1" w:themeTint="A6"/>
@@ -432,7 +435,7 @@
                         </w:p>
                         <w:p>
                           <w:pPr>
-                            <w:pStyle w:val="NoSpacing"/>
+                            <w:pStyle w:val="Geenafstand"/>
                             <w:jc w:val="right"/>
                             <w:rPr>
                               <w:color w:val="595959" w:themeColor="text1" w:themeTint="A6"/>
@@ -539,7 +542,7 @@
                             <w:txbxContent>
                               <w:p>
                                 <w:pPr>
-                                  <w:pStyle w:val="NoSpacing"/>
+                                  <w:pStyle w:val="Geenafstand"/>
                                   <w:jc w:val="right"/>
                                   <w:rPr>
                                     <w:rFonts w:ascii="OCR A Extended" w:hAnsi="OCR A Extended"/>
@@ -578,7 +581,7 @@
                                 <w:sdtContent>
                                   <w:p>
                                     <w:pPr>
-                                      <w:pStyle w:val="NoSpacing"/>
+                                      <w:pStyle w:val="Geenafstand"/>
                                       <w:jc w:val="right"/>
                                       <w:rPr>
                                         <w:rFonts w:ascii="OCR A Extended" w:hAnsi="OCR A Extended"/>
@@ -596,17 +599,7 @@
                                         <w:szCs w:val="20"/>
                                         <w:lang w:val="nl-NL"/>
                                       </w:rPr>
-                                      <w:t xml:space="preserve">Brabotica </w:t>
-                                    </w:r>
-                                    <w:r>
-                                      <w:rPr>
-                                        <w:rFonts w:ascii="OCR A Extended" w:hAnsi="OCR A Extended"/>
-                                        <w:color w:val="595959" w:themeColor="text1" w:themeTint="A6"/>
-                                        <w:sz w:val="20"/>
-                                        <w:szCs w:val="20"/>
-                                        <w:lang w:val="nl-NL"/>
-                                      </w:rPr>
-                                      <w:t>2.0 - Versie 0.</w:t>
+                                      <w:t>Brabotica 2.0 - Versie 0.</w:t>
                                     </w:r>
                                     <w:r>
                                       <w:rPr>
@@ -643,12 +636,12 @@
               </mc:Choice>
               <mc:Fallback>
                 <w:pict>
-                  <v:shape w14:anchorId="633EA814" id="Text Box 153" o:spid="_x0000_s1027" type="#_x0000_t202" style="position:absolute;margin-left:0;margin-top:0;width:8in;height:79.5pt;z-index:251661312;visibility:visible;mso-wrap-style:square;mso-width-percent:941;mso-height-percent:100;mso-top-percent:700;mso-wrap-distance-left:9pt;mso-wrap-distance-top:0;mso-wrap-distance-right:9pt;mso-wrap-distance-bottom:0;mso-position-horizontal:center;mso-position-horizontal-relative:page;mso-position-vertical-relative:page;mso-width-percent:941;mso-height-percent:100;mso-top-percent:700;mso-width-relative:page;mso-height-relative:page;v-text-anchor:top" o:gfxdata="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" filled="f" stroked="f" strokeweight=".5pt">
+                  <v:shape w14:anchorId="633EA814" id="Text Box 153" o:spid="_x0000_s1027" type="#_x0000_t202" style="position:absolute;left:0;text-align:left;margin-left:0;margin-top:0;width:8in;height:79.5pt;z-index:251661312;visibility:visible;mso-wrap-style:square;mso-width-percent:941;mso-height-percent:100;mso-top-percent:700;mso-wrap-distance-left:9pt;mso-wrap-distance-top:0;mso-wrap-distance-right:9pt;mso-wrap-distance-bottom:0;mso-position-horizontal:center;mso-position-horizontal-relative:page;mso-position-vertical-relative:page;mso-width-percent:941;mso-height-percent:100;mso-top-percent:700;mso-width-relative:page;mso-height-relative:page;v-text-anchor:top" o:gfxdata="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" filled="f" stroked="f" strokeweight=".5pt">
                     <v:textbox style="mso-fit-shape-to-text:t" inset="126pt,0,54pt,0">
                       <w:txbxContent>
                         <w:p>
                           <w:pPr>
-                            <w:pStyle w:val="NoSpacing"/>
+                            <w:pStyle w:val="Geenafstand"/>
                             <w:jc w:val="right"/>
                             <w:rPr>
                               <w:rFonts w:ascii="OCR A Extended" w:hAnsi="OCR A Extended"/>
@@ -687,7 +680,7 @@
                           <w:sdtContent>
                             <w:p>
                               <w:pPr>
-                                <w:pStyle w:val="NoSpacing"/>
+                                <w:pStyle w:val="Geenafstand"/>
                                 <w:jc w:val="right"/>
                                 <w:rPr>
                                   <w:rFonts w:ascii="OCR A Extended" w:hAnsi="OCR A Extended"/>
@@ -705,17 +698,7 @@
                                   <w:szCs w:val="20"/>
                                   <w:lang w:val="nl-NL"/>
                                 </w:rPr>
-                                <w:t xml:space="preserve">Brabotica </w:t>
-                              </w:r>
-                              <w:r>
-                                <w:rPr>
-                                  <w:rFonts w:ascii="OCR A Extended" w:hAnsi="OCR A Extended"/>
-                                  <w:color w:val="595959" w:themeColor="text1" w:themeTint="A6"/>
-                                  <w:sz w:val="20"/>
-                                  <w:szCs w:val="20"/>
-                                  <w:lang w:val="nl-NL"/>
-                                </w:rPr>
-                                <w:t>2.0 - Versie 0.</w:t>
+                                <w:t>Brabotica 2.0 - Versie 0.</w:t>
                               </w:r>
                               <w:r>
                                 <w:rPr>
@@ -932,7 +915,7 @@
               </mc:Choice>
               <mc:Fallback>
                 <w:pict>
-                  <v:shape w14:anchorId="53A6B36C" id="Text Box 154" o:spid="_x0000_s1028" type="#_x0000_t202" style="position:absolute;margin-left:0;margin-top:0;width:8in;height:286.5pt;z-index:251659264;visibility:visible;mso-wrap-style:square;mso-width-percent:941;mso-height-percent:363;mso-top-percent:300;mso-wrap-distance-left:9pt;mso-wrap-distance-top:0;mso-wrap-distance-right:9pt;mso-wrap-distance-bottom:0;mso-position-horizontal:center;mso-position-horizontal-relative:page;mso-position-vertical-relative:page;mso-width-percent:941;mso-height-percent:363;mso-top-percent:300;mso-width-relative:page;mso-height-relative:page;v-text-anchor:bottom" o:gfxdata="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" filled="f" stroked="f" strokeweight=".5pt">
+                  <v:shape w14:anchorId="53A6B36C" id="Text Box 154" o:spid="_x0000_s1028" type="#_x0000_t202" style="position:absolute;left:0;text-align:left;margin-left:0;margin-top:0;width:8in;height:286.5pt;z-index:251659264;visibility:visible;mso-wrap-style:square;mso-width-percent:941;mso-height-percent:363;mso-top-percent:300;mso-wrap-distance-left:9pt;mso-wrap-distance-top:0;mso-wrap-distance-right:9pt;mso-wrap-distance-bottom:0;mso-position-horizontal:center;mso-position-horizontal-relative:page;mso-position-vertical-relative:page;mso-width-percent:941;mso-height-percent:363;mso-top-percent:300;mso-width-relative:page;mso-height-relative:page;v-text-anchor:bottom" o:gfxdata="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" filled="f" stroked="f" strokeweight=".5pt">
                     <v:textbox inset="126pt,0,54pt,0">
                       <w:txbxContent>
                         <w:p>
@@ -1085,7 +1068,7 @@
       <w:sdtContent>
         <w:p>
           <w:pPr>
-            <w:pStyle w:val="TOCHeading"/>
+            <w:pStyle w:val="Kopvaninhoudsopgave"/>
           </w:pPr>
           <w:proofErr w:type="spellStart"/>
           <w:r>
@@ -1095,12 +1078,12 @@
         </w:p>
         <w:p>
           <w:pPr>
-            <w:pStyle w:val="TOC1"/>
+            <w:pStyle w:val="Inhopg1"/>
             <w:rPr>
               <w:rFonts w:eastAsiaTheme="minorEastAsia"/>
               <w:b w:val="0"/>
               <w:bCs w:val="0"/>
-              <w:lang w:val="en-NL" w:eastAsia="ja-JP"/>
+              <w:lang w:eastAsia="ja-JP"/>
             </w:rPr>
           </w:pPr>
           <w:r>
@@ -1167,12 +1150,12 @@
         </w:p>
         <w:p>
           <w:pPr>
-            <w:pStyle w:val="TOC1"/>
+            <w:pStyle w:val="Inhopg1"/>
             <w:rPr>
               <w:rFonts w:eastAsiaTheme="minorEastAsia"/>
               <w:b w:val="0"/>
               <w:bCs w:val="0"/>
-              <w:lang w:val="en-NL" w:eastAsia="ja-JP"/>
+              <w:lang w:eastAsia="ja-JP"/>
             </w:rPr>
           </w:pPr>
           <w:hyperlink w:anchor="_Toc66378595" w:history="1">
@@ -1187,7 +1170,7 @@
                 <w:rFonts w:eastAsiaTheme="minorEastAsia"/>
                 <w:b w:val="0"/>
                 <w:bCs w:val="0"/>
-                <w:lang w:val="en-NL" w:eastAsia="ja-JP"/>
+                <w:lang w:eastAsia="ja-JP"/>
               </w:rPr>
               <w:tab/>
             </w:r>
@@ -1242,12 +1225,12 @@
         </w:p>
         <w:p>
           <w:pPr>
-            <w:pStyle w:val="TOC1"/>
+            <w:pStyle w:val="Inhopg1"/>
             <w:rPr>
               <w:rFonts w:eastAsiaTheme="minorEastAsia"/>
               <w:b w:val="0"/>
               <w:bCs w:val="0"/>
-              <w:lang w:val="en-NL" w:eastAsia="ja-JP"/>
+              <w:lang w:eastAsia="ja-JP"/>
             </w:rPr>
           </w:pPr>
           <w:hyperlink w:anchor="_Toc66378596" w:history="1">
@@ -1262,7 +1245,7 @@
                 <w:rFonts w:eastAsiaTheme="minorEastAsia"/>
                 <w:b w:val="0"/>
                 <w:bCs w:val="0"/>
-                <w:lang w:val="en-NL" w:eastAsia="ja-JP"/>
+                <w:lang w:eastAsia="ja-JP"/>
               </w:rPr>
               <w:tab/>
             </w:r>
@@ -1317,7 +1300,7 @@
         </w:p>
         <w:p>
           <w:pPr>
-            <w:pStyle w:val="TOC2"/>
+            <w:pStyle w:val="Inhopg2"/>
             <w:tabs>
               <w:tab w:val="left" w:pos="880"/>
               <w:tab w:val="right" w:leader="dot" w:pos="9062"/>
@@ -1325,7 +1308,7 @@
             <w:rPr>
               <w:rFonts w:eastAsiaTheme="minorEastAsia"/>
               <w:noProof/>
-              <w:lang w:val="en-NL" w:eastAsia="ja-JP"/>
+              <w:lang w:eastAsia="ja-JP"/>
             </w:rPr>
           </w:pPr>
           <w:hyperlink w:anchor="_Toc66378597" w:history="1">
@@ -1340,7 +1323,7 @@
               <w:rPr>
                 <w:rFonts w:eastAsiaTheme="minorEastAsia"/>
                 <w:noProof/>
-                <w:lang w:val="en-NL" w:eastAsia="ja-JP"/>
+                <w:lang w:eastAsia="ja-JP"/>
               </w:rPr>
               <w:tab/>
             </w:r>
@@ -1403,7 +1386,7 @@
         </w:p>
         <w:p>
           <w:pPr>
-            <w:pStyle w:val="TOC2"/>
+            <w:pStyle w:val="Inhopg2"/>
             <w:tabs>
               <w:tab w:val="left" w:pos="880"/>
               <w:tab w:val="right" w:leader="dot" w:pos="9062"/>
@@ -1411,7 +1394,7 @@
             <w:rPr>
               <w:rFonts w:eastAsiaTheme="minorEastAsia"/>
               <w:noProof/>
-              <w:lang w:val="en-NL" w:eastAsia="ja-JP"/>
+              <w:lang w:eastAsia="ja-JP"/>
             </w:rPr>
           </w:pPr>
           <w:hyperlink w:anchor="_Toc66378598" w:history="1">
@@ -1426,7 +1409,7 @@
               <w:rPr>
                 <w:rFonts w:eastAsiaTheme="minorEastAsia"/>
                 <w:noProof/>
-                <w:lang w:val="en-NL" w:eastAsia="ja-JP"/>
+                <w:lang w:eastAsia="ja-JP"/>
               </w:rPr>
               <w:tab/>
             </w:r>
@@ -1489,7 +1472,7 @@
         </w:p>
         <w:p>
           <w:pPr>
-            <w:pStyle w:val="TOC2"/>
+            <w:pStyle w:val="Inhopg2"/>
             <w:tabs>
               <w:tab w:val="left" w:pos="880"/>
               <w:tab w:val="right" w:leader="dot" w:pos="9062"/>
@@ -1497,7 +1480,7 @@
             <w:rPr>
               <w:rFonts w:eastAsiaTheme="minorEastAsia"/>
               <w:noProof/>
-              <w:lang w:val="en-NL" w:eastAsia="ja-JP"/>
+              <w:lang w:eastAsia="ja-JP"/>
             </w:rPr>
           </w:pPr>
           <w:hyperlink w:anchor="_Toc66378599" w:history="1">
@@ -1512,7 +1495,7 @@
               <w:rPr>
                 <w:rFonts w:eastAsiaTheme="minorEastAsia"/>
                 <w:noProof/>
-                <w:lang w:val="en-NL" w:eastAsia="ja-JP"/>
+                <w:lang w:eastAsia="ja-JP"/>
               </w:rPr>
               <w:tab/>
             </w:r>
@@ -1575,12 +1558,12 @@
         </w:p>
         <w:p>
           <w:pPr>
-            <w:pStyle w:val="TOC1"/>
+            <w:pStyle w:val="Inhopg1"/>
             <w:rPr>
               <w:rFonts w:eastAsiaTheme="minorEastAsia"/>
               <w:b w:val="0"/>
               <w:bCs w:val="0"/>
-              <w:lang w:val="en-NL" w:eastAsia="ja-JP"/>
+              <w:lang w:eastAsia="ja-JP"/>
             </w:rPr>
           </w:pPr>
           <w:hyperlink w:anchor="_Toc66378600" w:history="1">
@@ -1595,7 +1578,7 @@
                 <w:rFonts w:eastAsiaTheme="minorEastAsia"/>
                 <w:b w:val="0"/>
                 <w:bCs w:val="0"/>
-                <w:lang w:val="en-NL" w:eastAsia="ja-JP"/>
+                <w:lang w:eastAsia="ja-JP"/>
               </w:rPr>
               <w:tab/>
             </w:r>
@@ -1650,7 +1633,7 @@
         </w:p>
         <w:p>
           <w:pPr>
-            <w:pStyle w:val="TOC2"/>
+            <w:pStyle w:val="Inhopg2"/>
             <w:tabs>
               <w:tab w:val="left" w:pos="880"/>
               <w:tab w:val="right" w:leader="dot" w:pos="9062"/>
@@ -1658,7 +1641,7 @@
             <w:rPr>
               <w:rFonts w:eastAsiaTheme="minorEastAsia"/>
               <w:noProof/>
-              <w:lang w:val="en-NL" w:eastAsia="ja-JP"/>
+              <w:lang w:eastAsia="ja-JP"/>
             </w:rPr>
           </w:pPr>
           <w:hyperlink w:anchor="_Toc66378601" w:history="1">
@@ -1673,7 +1656,7 @@
               <w:rPr>
                 <w:rFonts w:eastAsiaTheme="minorEastAsia"/>
                 <w:noProof/>
-                <w:lang w:val="en-NL" w:eastAsia="ja-JP"/>
+                <w:lang w:eastAsia="ja-JP"/>
               </w:rPr>
               <w:tab/>
             </w:r>
@@ -1736,7 +1719,7 @@
         </w:p>
         <w:p>
           <w:pPr>
-            <w:pStyle w:val="TOC2"/>
+            <w:pStyle w:val="Inhopg2"/>
             <w:tabs>
               <w:tab w:val="left" w:pos="880"/>
               <w:tab w:val="right" w:leader="dot" w:pos="9062"/>
@@ -1744,7 +1727,7 @@
             <w:rPr>
               <w:rFonts w:eastAsiaTheme="minorEastAsia"/>
               <w:noProof/>
-              <w:lang w:val="en-NL" w:eastAsia="ja-JP"/>
+              <w:lang w:eastAsia="ja-JP"/>
             </w:rPr>
           </w:pPr>
           <w:hyperlink w:anchor="_Toc66378602" w:history="1">
@@ -1759,7 +1742,7 @@
               <w:rPr>
                 <w:rFonts w:eastAsiaTheme="minorEastAsia"/>
                 <w:noProof/>
-                <w:lang w:val="en-NL" w:eastAsia="ja-JP"/>
+                <w:lang w:eastAsia="ja-JP"/>
               </w:rPr>
               <w:tab/>
             </w:r>
@@ -1822,7 +1805,7 @@
         </w:p>
         <w:p>
           <w:pPr>
-            <w:pStyle w:val="TOC2"/>
+            <w:pStyle w:val="Inhopg2"/>
             <w:tabs>
               <w:tab w:val="left" w:pos="880"/>
               <w:tab w:val="right" w:leader="dot" w:pos="9062"/>
@@ -1830,7 +1813,7 @@
             <w:rPr>
               <w:rFonts w:eastAsiaTheme="minorEastAsia"/>
               <w:noProof/>
-              <w:lang w:val="en-NL" w:eastAsia="ja-JP"/>
+              <w:lang w:eastAsia="ja-JP"/>
             </w:rPr>
           </w:pPr>
           <w:hyperlink w:anchor="_Toc66378603" w:history="1">
@@ -1845,7 +1828,7 @@
               <w:rPr>
                 <w:rFonts w:eastAsiaTheme="minorEastAsia"/>
                 <w:noProof/>
-                <w:lang w:val="en-NL" w:eastAsia="ja-JP"/>
+                <w:lang w:eastAsia="ja-JP"/>
               </w:rPr>
               <w:tab/>
             </w:r>
@@ -1908,7 +1891,7 @@
         </w:p>
         <w:p>
           <w:pPr>
-            <w:pStyle w:val="TOC2"/>
+            <w:pStyle w:val="Inhopg2"/>
             <w:tabs>
               <w:tab w:val="left" w:pos="880"/>
               <w:tab w:val="right" w:leader="dot" w:pos="9062"/>
@@ -1916,7 +1899,7 @@
             <w:rPr>
               <w:rFonts w:eastAsiaTheme="minorEastAsia"/>
               <w:noProof/>
-              <w:lang w:val="en-NL" w:eastAsia="ja-JP"/>
+              <w:lang w:eastAsia="ja-JP"/>
             </w:rPr>
           </w:pPr>
           <w:hyperlink w:anchor="_Toc66378604" w:history="1">
@@ -1931,7 +1914,7 @@
               <w:rPr>
                 <w:rFonts w:eastAsiaTheme="minorEastAsia"/>
                 <w:noProof/>
-                <w:lang w:val="en-NL" w:eastAsia="ja-JP"/>
+                <w:lang w:eastAsia="ja-JP"/>
               </w:rPr>
               <w:tab/>
             </w:r>
@@ -1994,12 +1977,12 @@
         </w:p>
         <w:p>
           <w:pPr>
-            <w:pStyle w:val="TOC1"/>
+            <w:pStyle w:val="Inhopg1"/>
             <w:rPr>
               <w:rFonts w:eastAsiaTheme="minorEastAsia"/>
               <w:b w:val="0"/>
               <w:bCs w:val="0"/>
-              <w:lang w:val="en-NL" w:eastAsia="ja-JP"/>
+              <w:lang w:eastAsia="ja-JP"/>
             </w:rPr>
           </w:pPr>
           <w:hyperlink w:anchor="_Toc66378605" w:history="1">
@@ -2015,7 +1998,7 @@
                 <w:rFonts w:eastAsiaTheme="minorEastAsia"/>
                 <w:b w:val="0"/>
                 <w:bCs w:val="0"/>
-                <w:lang w:val="en-NL" w:eastAsia="ja-JP"/>
+                <w:lang w:eastAsia="ja-JP"/>
               </w:rPr>
               <w:tab/>
             </w:r>
@@ -2071,7 +2054,7 @@
         </w:p>
         <w:p>
           <w:pPr>
-            <w:pStyle w:val="TOC2"/>
+            <w:pStyle w:val="Inhopg2"/>
             <w:tabs>
               <w:tab w:val="left" w:pos="880"/>
               <w:tab w:val="right" w:leader="dot" w:pos="9062"/>
@@ -2079,7 +2062,7 @@
             <w:rPr>
               <w:rFonts w:eastAsiaTheme="minorEastAsia"/>
               <w:noProof/>
-              <w:lang w:val="en-NL" w:eastAsia="ja-JP"/>
+              <w:lang w:eastAsia="ja-JP"/>
             </w:rPr>
           </w:pPr>
           <w:hyperlink w:anchor="_Toc66378606" w:history="1">
@@ -2095,7 +2078,7 @@
               <w:rPr>
                 <w:rFonts w:eastAsiaTheme="minorEastAsia"/>
                 <w:noProof/>
-                <w:lang w:val="en-NL" w:eastAsia="ja-JP"/>
+                <w:lang w:eastAsia="ja-JP"/>
               </w:rPr>
               <w:tab/>
             </w:r>
@@ -2159,12 +2142,12 @@
         </w:p>
         <w:p>
           <w:pPr>
-            <w:pStyle w:val="TOC1"/>
+            <w:pStyle w:val="Inhopg1"/>
             <w:rPr>
               <w:rFonts w:eastAsiaTheme="minorEastAsia"/>
               <w:b w:val="0"/>
               <w:bCs w:val="0"/>
-              <w:lang w:val="en-NL" w:eastAsia="ja-JP"/>
+              <w:lang w:eastAsia="ja-JP"/>
             </w:rPr>
           </w:pPr>
           <w:hyperlink w:anchor="_Toc66378607" w:history="1">
@@ -2180,7 +2163,7 @@
                 <w:rFonts w:eastAsiaTheme="minorEastAsia"/>
                 <w:b w:val="0"/>
                 <w:bCs w:val="0"/>
-                <w:lang w:val="en-NL" w:eastAsia="ja-JP"/>
+                <w:lang w:eastAsia="ja-JP"/>
               </w:rPr>
               <w:tab/>
             </w:r>
@@ -2236,12 +2219,12 @@
         </w:p>
         <w:p>
           <w:pPr>
-            <w:pStyle w:val="TOC1"/>
+            <w:pStyle w:val="Inhopg1"/>
             <w:rPr>
               <w:rFonts w:eastAsiaTheme="minorEastAsia"/>
               <w:b w:val="0"/>
               <w:bCs w:val="0"/>
-              <w:lang w:val="en-NL" w:eastAsia="ja-JP"/>
+              <w:lang w:eastAsia="ja-JP"/>
             </w:rPr>
           </w:pPr>
           <w:hyperlink w:anchor="_Toc66378608" w:history="1">
@@ -2257,7 +2240,7 @@
                 <w:rFonts w:eastAsiaTheme="minorEastAsia"/>
                 <w:b w:val="0"/>
                 <w:bCs w:val="0"/>
-                <w:lang w:val="en-NL" w:eastAsia="ja-JP"/>
+                <w:lang w:eastAsia="ja-JP"/>
               </w:rPr>
               <w:tab/>
             </w:r>
@@ -2313,7 +2296,7 @@
         </w:p>
         <w:p>
           <w:pPr>
-            <w:pStyle w:val="TOC2"/>
+            <w:pStyle w:val="Inhopg2"/>
             <w:tabs>
               <w:tab w:val="left" w:pos="880"/>
               <w:tab w:val="right" w:leader="dot" w:pos="9062"/>
@@ -2321,7 +2304,7 @@
             <w:rPr>
               <w:rFonts w:eastAsiaTheme="minorEastAsia"/>
               <w:noProof/>
-              <w:lang w:val="en-NL" w:eastAsia="ja-JP"/>
+              <w:lang w:eastAsia="ja-JP"/>
             </w:rPr>
           </w:pPr>
           <w:hyperlink w:anchor="_Toc66378609" w:history="1">
@@ -2337,7 +2320,7 @@
               <w:rPr>
                 <w:rFonts w:eastAsiaTheme="minorEastAsia"/>
                 <w:noProof/>
-                <w:lang w:val="en-NL" w:eastAsia="ja-JP"/>
+                <w:lang w:eastAsia="ja-JP"/>
               </w:rPr>
               <w:tab/>
             </w:r>
@@ -2401,7 +2384,7 @@
         </w:p>
         <w:p>
           <w:pPr>
-            <w:pStyle w:val="TOC2"/>
+            <w:pStyle w:val="Inhopg2"/>
             <w:tabs>
               <w:tab w:val="left" w:pos="880"/>
               <w:tab w:val="right" w:leader="dot" w:pos="9062"/>
@@ -2409,7 +2392,7 @@
             <w:rPr>
               <w:rFonts w:eastAsiaTheme="minorEastAsia"/>
               <w:noProof/>
-              <w:lang w:val="en-NL" w:eastAsia="ja-JP"/>
+              <w:lang w:eastAsia="ja-JP"/>
             </w:rPr>
           </w:pPr>
           <w:hyperlink w:anchor="_Toc66378610" w:history="1">
@@ -2425,7 +2408,7 @@
               <w:rPr>
                 <w:rFonts w:eastAsiaTheme="minorEastAsia"/>
                 <w:noProof/>
-                <w:lang w:val="en-NL" w:eastAsia="ja-JP"/>
+                <w:lang w:eastAsia="ja-JP"/>
               </w:rPr>
               <w:tab/>
             </w:r>
@@ -2489,7 +2472,7 @@
         </w:p>
         <w:p>
           <w:pPr>
-            <w:pStyle w:val="TOC2"/>
+            <w:pStyle w:val="Inhopg2"/>
             <w:tabs>
               <w:tab w:val="left" w:pos="880"/>
               <w:tab w:val="right" w:leader="dot" w:pos="9062"/>
@@ -2497,7 +2480,7 @@
             <w:rPr>
               <w:rFonts w:eastAsiaTheme="minorEastAsia"/>
               <w:noProof/>
-              <w:lang w:val="en-NL" w:eastAsia="ja-JP"/>
+              <w:lang w:eastAsia="ja-JP"/>
             </w:rPr>
           </w:pPr>
           <w:hyperlink w:anchor="_Toc66378611" w:history="1">
@@ -2512,7 +2495,7 @@
               <w:rPr>
                 <w:rFonts w:eastAsiaTheme="minorEastAsia"/>
                 <w:noProof/>
-                <w:lang w:val="en-NL" w:eastAsia="ja-JP"/>
+                <w:lang w:eastAsia="ja-JP"/>
               </w:rPr>
               <w:tab/>
             </w:r>
@@ -2575,7 +2558,7 @@
         </w:p>
         <w:p>
           <w:pPr>
-            <w:pStyle w:val="TOC2"/>
+            <w:pStyle w:val="Inhopg2"/>
             <w:tabs>
               <w:tab w:val="left" w:pos="880"/>
               <w:tab w:val="right" w:leader="dot" w:pos="9062"/>
@@ -2583,7 +2566,7 @@
             <w:rPr>
               <w:rFonts w:eastAsiaTheme="minorEastAsia"/>
               <w:noProof/>
-              <w:lang w:val="en-NL" w:eastAsia="ja-JP"/>
+              <w:lang w:eastAsia="ja-JP"/>
             </w:rPr>
           </w:pPr>
           <w:hyperlink w:anchor="_Toc66378612" w:history="1">
@@ -2599,7 +2582,7 @@
               <w:rPr>
                 <w:rFonts w:eastAsiaTheme="minorEastAsia"/>
                 <w:noProof/>
-                <w:lang w:val="en-NL" w:eastAsia="ja-JP"/>
+                <w:lang w:eastAsia="ja-JP"/>
               </w:rPr>
               <w:tab/>
             </w:r>
@@ -2663,7 +2646,7 @@
         </w:p>
         <w:p>
           <w:pPr>
-            <w:pStyle w:val="TOC2"/>
+            <w:pStyle w:val="Inhopg2"/>
             <w:tabs>
               <w:tab w:val="left" w:pos="880"/>
               <w:tab w:val="right" w:leader="dot" w:pos="9062"/>
@@ -2671,7 +2654,7 @@
             <w:rPr>
               <w:rFonts w:eastAsiaTheme="minorEastAsia"/>
               <w:noProof/>
-              <w:lang w:val="en-NL" w:eastAsia="ja-JP"/>
+              <w:lang w:eastAsia="ja-JP"/>
             </w:rPr>
           </w:pPr>
           <w:hyperlink w:anchor="_Toc66378613" w:history="1">
@@ -2687,7 +2670,7 @@
               <w:rPr>
                 <w:rFonts w:eastAsiaTheme="minorEastAsia"/>
                 <w:noProof/>
-                <w:lang w:val="en-NL" w:eastAsia="ja-JP"/>
+                <w:lang w:eastAsia="ja-JP"/>
               </w:rPr>
               <w:tab/>
             </w:r>
@@ -2751,7 +2734,7 @@
         </w:p>
         <w:p>
           <w:pPr>
-            <w:pStyle w:val="TOC2"/>
+            <w:pStyle w:val="Inhopg2"/>
             <w:tabs>
               <w:tab w:val="left" w:pos="880"/>
               <w:tab w:val="right" w:leader="dot" w:pos="9062"/>
@@ -2759,7 +2742,7 @@
             <w:rPr>
               <w:rFonts w:eastAsiaTheme="minorEastAsia"/>
               <w:noProof/>
-              <w:lang w:val="en-NL" w:eastAsia="ja-JP"/>
+              <w:lang w:eastAsia="ja-JP"/>
             </w:rPr>
           </w:pPr>
           <w:hyperlink w:anchor="_Toc66378614" w:history="1">
@@ -2775,7 +2758,7 @@
               <w:rPr>
                 <w:rFonts w:eastAsiaTheme="minorEastAsia"/>
                 <w:noProof/>
-                <w:lang w:val="en-NL" w:eastAsia="ja-JP"/>
+                <w:lang w:eastAsia="ja-JP"/>
               </w:rPr>
               <w:tab/>
             </w:r>
@@ -2839,7 +2822,7 @@
         </w:p>
         <w:p>
           <w:pPr>
-            <w:pStyle w:val="TOC2"/>
+            <w:pStyle w:val="Inhopg2"/>
             <w:tabs>
               <w:tab w:val="left" w:pos="880"/>
               <w:tab w:val="right" w:leader="dot" w:pos="9062"/>
@@ -2847,7 +2830,7 @@
             <w:rPr>
               <w:rFonts w:eastAsiaTheme="minorEastAsia"/>
               <w:noProof/>
-              <w:lang w:val="en-NL" w:eastAsia="ja-JP"/>
+              <w:lang w:eastAsia="ja-JP"/>
             </w:rPr>
           </w:pPr>
           <w:hyperlink w:anchor="_Toc66378615" w:history="1">
@@ -2863,7 +2846,7 @@
               <w:rPr>
                 <w:rFonts w:eastAsiaTheme="minorEastAsia"/>
                 <w:noProof/>
-                <w:lang w:val="en-NL" w:eastAsia="ja-JP"/>
+                <w:lang w:eastAsia="ja-JP"/>
               </w:rPr>
               <w:tab/>
             </w:r>
@@ -2927,7 +2910,7 @@
         </w:p>
         <w:p>
           <w:pPr>
-            <w:pStyle w:val="TOC2"/>
+            <w:pStyle w:val="Inhopg2"/>
             <w:tabs>
               <w:tab w:val="left" w:pos="880"/>
               <w:tab w:val="right" w:leader="dot" w:pos="9062"/>
@@ -2935,7 +2918,7 @@
             <w:rPr>
               <w:rFonts w:eastAsiaTheme="minorEastAsia"/>
               <w:noProof/>
-              <w:lang w:val="en-NL" w:eastAsia="ja-JP"/>
+              <w:lang w:eastAsia="ja-JP"/>
             </w:rPr>
           </w:pPr>
           <w:hyperlink w:anchor="_Toc66378616" w:history="1">
@@ -2951,7 +2934,7 @@
               <w:rPr>
                 <w:rFonts w:eastAsiaTheme="minorEastAsia"/>
                 <w:noProof/>
-                <w:lang w:val="en-NL" w:eastAsia="ja-JP"/>
+                <w:lang w:eastAsia="ja-JP"/>
               </w:rPr>
               <w:tab/>
             </w:r>
@@ -3015,7 +2998,7 @@
         </w:p>
         <w:p>
           <w:pPr>
-            <w:pStyle w:val="TOC2"/>
+            <w:pStyle w:val="Inhopg2"/>
             <w:tabs>
               <w:tab w:val="left" w:pos="880"/>
               <w:tab w:val="right" w:leader="dot" w:pos="9062"/>
@@ -3023,7 +3006,7 @@
             <w:rPr>
               <w:rFonts w:eastAsiaTheme="minorEastAsia"/>
               <w:noProof/>
-              <w:lang w:val="en-NL" w:eastAsia="ja-JP"/>
+              <w:lang w:eastAsia="ja-JP"/>
             </w:rPr>
           </w:pPr>
           <w:hyperlink w:anchor="_Toc66378617" w:history="1">
@@ -3039,7 +3022,7 @@
               <w:rPr>
                 <w:rFonts w:eastAsiaTheme="minorEastAsia"/>
                 <w:noProof/>
-                <w:lang w:val="en-NL" w:eastAsia="ja-JP"/>
+                <w:lang w:eastAsia="ja-JP"/>
               </w:rPr>
               <w:tab/>
             </w:r>
@@ -3133,7 +3116,7 @@
     </w:p>
     <w:p>
       <w:pPr>
-        <w:pStyle w:val="Heading1"/>
+        <w:pStyle w:val="Kop1"/>
         <w:rPr>
           <w:lang w:val="en-US"/>
         </w:rPr>
@@ -3147,7 +3130,7 @@
     </w:p>
     <w:tbl>
       <w:tblPr>
-        <w:tblStyle w:val="TableGrid"/>
+        <w:tblStyle w:val="Tabelraster"/>
         <w:tblW w:w="0" w:type="auto"/>
         <w:tblLook w:val="04A0" w:firstRow="1" w:lastRow="0" w:firstColumn="1" w:lastColumn="0" w:noHBand="0" w:noVBand="1"/>
       </w:tblPr>
@@ -3703,7 +3686,7 @@
     </w:p>
     <w:p>
       <w:pPr>
-        <w:pStyle w:val="Heading1"/>
+        <w:pStyle w:val="Kop1"/>
       </w:pPr>
       <w:bookmarkStart w:id="1" w:name="_Toc66378595"/>
       <w:r>
@@ -3735,7 +3718,7 @@
     </w:p>
     <w:p>
       <w:pPr>
-        <w:pStyle w:val="ListParagraph"/>
+        <w:pStyle w:val="Lijstalinea"/>
         <w:numPr>
           <w:ilvl w:val="0"/>
           <w:numId w:val="6"/>
@@ -3747,7 +3730,7 @@
     </w:p>
     <w:p>
       <w:pPr>
-        <w:pStyle w:val="ListParagraph"/>
+        <w:pStyle w:val="Lijstalinea"/>
         <w:numPr>
           <w:ilvl w:val="0"/>
           <w:numId w:val="6"/>
@@ -3759,7 +3742,7 @@
     </w:p>
     <w:p>
       <w:pPr>
-        <w:pStyle w:val="ListParagraph"/>
+        <w:pStyle w:val="Lijstalinea"/>
         <w:numPr>
           <w:ilvl w:val="0"/>
           <w:numId w:val="6"/>
@@ -3841,7 +3824,7 @@
     </w:p>
     <w:p>
       <w:pPr>
-        <w:pStyle w:val="Caption"/>
+        <w:pStyle w:val="Bijschrift"/>
         <w:jc w:val="right"/>
       </w:pPr>
       <w:r>
@@ -3866,7 +3849,7 @@
     </w:p>
     <w:p>
       <w:pPr>
-        <w:pStyle w:val="Heading1"/>
+        <w:pStyle w:val="Kop1"/>
       </w:pPr>
       <w:bookmarkStart w:id="2" w:name="_Toc66378596"/>
       <w:r>
@@ -3889,7 +3872,7 @@
     </w:p>
     <w:p>
       <w:pPr>
-        <w:pStyle w:val="Heading2"/>
+        <w:pStyle w:val="Kop2"/>
       </w:pPr>
       <w:bookmarkStart w:id="3" w:name="_Toc66378597"/>
       <w:r>
@@ -3908,7 +3891,7 @@
     </w:p>
     <w:tbl>
       <w:tblPr>
-        <w:tblStyle w:val="TableGrid"/>
+        <w:tblStyle w:val="Tabelraster"/>
         <w:tblW w:w="0" w:type="auto"/>
         <w:tblLook w:val="04A0" w:firstRow="1" w:lastRow="0" w:firstColumn="1" w:lastColumn="0" w:noHBand="0" w:noVBand="1"/>
       </w:tblPr>
@@ -4435,7 +4418,7 @@
     </w:tbl>
     <w:p>
       <w:pPr>
-        <w:pStyle w:val="Heading2"/>
+        <w:pStyle w:val="Kop2"/>
       </w:pPr>
     </w:p>
     <w:p>
@@ -4453,7 +4436,7 @@
     </w:p>
     <w:p>
       <w:pPr>
-        <w:pStyle w:val="Heading2"/>
+        <w:pStyle w:val="Kop2"/>
       </w:pPr>
       <w:bookmarkStart w:id="4" w:name="_Toc66378598"/>
       <w:r>
@@ -4479,7 +4462,7 @@
     </w:p>
     <w:tbl>
       <w:tblPr>
-        <w:tblStyle w:val="TableGrid"/>
+        <w:tblStyle w:val="Tabelraster"/>
         <w:tblW w:w="0" w:type="auto"/>
         <w:tblLook w:val="04A0" w:firstRow="1" w:lastRow="0" w:firstColumn="1" w:lastColumn="0" w:noHBand="0" w:noVBand="1"/>
       </w:tblPr>
@@ -4708,7 +4691,7 @@
     <w:p/>
     <w:p>
       <w:pPr>
-        <w:pStyle w:val="Heading2"/>
+        <w:pStyle w:val="Kop2"/>
       </w:pPr>
       <w:bookmarkStart w:id="5" w:name="_Toc66378599"/>
       <w:r>
@@ -4722,7 +4705,7 @@
     </w:p>
     <w:tbl>
       <w:tblPr>
-        <w:tblStyle w:val="TableGrid"/>
+        <w:tblStyle w:val="Tabelraster"/>
         <w:tblW w:w="0" w:type="auto"/>
         <w:tblLook w:val="04A0" w:firstRow="1" w:lastRow="0" w:firstColumn="1" w:lastColumn="0" w:noHBand="0" w:noVBand="1"/>
       </w:tblPr>
@@ -5356,7 +5339,7 @@
     </w:p>
     <w:p>
       <w:pPr>
-        <w:pStyle w:val="Heading1"/>
+        <w:pStyle w:val="Kop1"/>
       </w:pPr>
       <w:bookmarkStart w:id="6" w:name="_Toc66378600"/>
       <w:r>
@@ -5378,7 +5361,7 @@
     </w:p>
     <w:p>
       <w:pPr>
-        <w:pStyle w:val="Heading2"/>
+        <w:pStyle w:val="Kop2"/>
       </w:pPr>
       <w:bookmarkStart w:id="7" w:name="_Toc66378601"/>
       <w:r>
@@ -5571,7 +5554,7 @@
     </w:p>
     <w:p>
       <w:pPr>
-        <w:pStyle w:val="Heading2"/>
+        <w:pStyle w:val="Kop2"/>
       </w:pPr>
       <w:bookmarkStart w:id="8" w:name="_Toc66378602"/>
       <w:r>
@@ -6114,7 +6097,7 @@
     </w:p>
     <w:p>
       <w:pPr>
-        <w:pStyle w:val="Heading2"/>
+        <w:pStyle w:val="Kop2"/>
       </w:pPr>
       <w:bookmarkStart w:id="9" w:name="_Toc66378603"/>
       <w:r>
@@ -7175,7 +7158,7 @@
     </w:p>
     <w:p>
       <w:pPr>
-        <w:pStyle w:val="Heading2"/>
+        <w:pStyle w:val="Kop2"/>
       </w:pPr>
       <w:bookmarkStart w:id="10" w:name="_Toc66378604"/>
       <w:r>
@@ -8158,7 +8141,7 @@
     </w:p>
     <w:p>
       <w:pPr>
-        <w:pStyle w:val="Heading1"/>
+        <w:pStyle w:val="Kop1"/>
         <w:rPr>
           <w:lang w:val="en-US"/>
         </w:rPr>
@@ -8235,34 +8218,24 @@
     </w:p>
     <w:p>
       <w:pPr>
-        <w:pStyle w:val="Heading2"/>
+        <w:pStyle w:val="Kop2"/>
         <w:rPr>
           <w:noProof/>
-          <w:lang w:val="en-US"/>
         </w:rPr>
       </w:pPr>
       <w:bookmarkStart w:id="12" w:name="_Toc66378606"/>
       <w:r>
         <w:rPr>
           <w:noProof/>
-          <w:lang w:val="en-US"/>
         </w:rPr>
         <w:t>4.1</w:t>
       </w:r>
       <w:r>
         <w:rPr>
           <w:noProof/>
-          <w:lang w:val="en-US"/>
         </w:rPr>
         <w:tab/>
-        <w:t>To</w:t>
-      </w:r>
-      <w:r>
-        <w:rPr>
-          <w:noProof/>
-          <w:lang w:val="en-US"/>
-        </w:rPr>
-        <w:t>elichting ERD</w:t>
+        <w:t>Toelichting ERD</w:t>
       </w:r>
       <w:bookmarkEnd w:id="12"/>
     </w:p>
@@ -8287,7 +8260,7 @@
     </w:p>
     <w:tbl>
       <w:tblPr>
-        <w:tblStyle w:val="TableGrid"/>
+        <w:tblStyle w:val="Tabelraster"/>
         <w:tblW w:w="0" w:type="auto"/>
         <w:tblLook w:val="04A0" w:firstRow="1" w:lastRow="0" w:firstColumn="1" w:lastColumn="0" w:noHBand="0" w:noVBand="1"/>
       </w:tblPr>
@@ -8544,94 +8517,37 @@
     </w:p>
     <w:p>
       <w:pPr>
-        <w:pStyle w:val="Heading1"/>
-        <w:rPr>
-          <w:lang w:val="en-US"/>
-        </w:rPr>
+        <w:pStyle w:val="Kop1"/>
       </w:pPr>
       <w:bookmarkStart w:id="13" w:name="_Toc66378607"/>
       <w:r>
-        <w:rPr>
-          <w:lang w:val="en-US"/>
-        </w:rPr>
         <w:lastRenderedPageBreak/>
         <w:t>5</w:t>
       </w:r>
       <w:r>
-        <w:rPr>
-          <w:lang w:val="en-US"/>
-        </w:rPr>
         <w:tab/>
-      </w:r>
-      <w:proofErr w:type="spellStart"/>
-      <w:r>
-        <w:rPr>
-          <w:lang w:val="en-US"/>
-        </w:rPr>
-        <w:t>Relationele</w:t>
-      </w:r>
-      <w:proofErr w:type="spellEnd"/>
-      <w:r>
-        <w:rPr>
-          <w:lang w:val="en-US"/>
-        </w:rPr>
-        <w:t xml:space="preserve"> Database</w:t>
+        <w:t>Relationele Database</w:t>
       </w:r>
       <w:bookmarkEnd w:id="13"/>
       <w:r>
-        <w:rPr>
-          <w:lang w:val="en-US"/>
-        </w:rPr>
         <w:t xml:space="preserve"> </w:t>
       </w:r>
       <w:r>
-        <w:rPr>
-          <w:lang w:val="en-US"/>
-        </w:rPr>
         <w:br w:type="page"/>
       </w:r>
     </w:p>
     <w:p>
       <w:pPr>
-        <w:pStyle w:val="Heading1"/>
-        <w:rPr>
-          <w:lang w:val="en-US"/>
-        </w:rPr>
+        <w:pStyle w:val="Kop1"/>
       </w:pPr>
       <w:bookmarkStart w:id="14" w:name="_Toc66378608"/>
       <w:r>
-        <w:rPr>
-          <w:lang w:val="en-US"/>
-        </w:rPr>
         <w:lastRenderedPageBreak/>
         <w:t>6</w:t>
       </w:r>
       <w:r>
-        <w:rPr>
-          <w:lang w:val="en-US"/>
-        </w:rPr>
         <w:tab/>
-        <w:t xml:space="preserve">Database </w:t>
-      </w:r>
-      <w:proofErr w:type="spellStart"/>
-      <w:r>
-        <w:rPr>
-          <w:lang w:val="en-US"/>
-        </w:rPr>
-        <w:t>realisatie</w:t>
-      </w:r>
-      <w:proofErr w:type="spellEnd"/>
-      <w:r>
-        <w:rPr>
-          <w:lang w:val="en-US"/>
-        </w:rPr>
-        <w:t xml:space="preserve"> (</w:t>
-      </w:r>
-      <w:r>
-        <w:rPr>
-          <w:lang w:val="en-US"/>
-        </w:rPr>
-        <w:t>DDL)</w:t>
+        <w:t>Database realisatie (DDL)</w:t>
       </w:r>
       <w:bookmarkEnd w:id="14"/>
     </w:p>
@@ -8642,7 +8558,7 @@
     </w:p>
     <w:tbl>
       <w:tblPr>
-        <w:tblStyle w:val="TableGrid"/>
+        <w:tblStyle w:val="Tabelraster"/>
         <w:tblW w:w="0" w:type="auto"/>
         <w:tblLook w:val="04A0" w:firstRow="1" w:lastRow="0" w:firstColumn="1" w:lastColumn="0" w:noHBand="0" w:noVBand="1"/>
       </w:tblPr>
@@ -8950,7 +8866,7 @@
     <w:p/>
     <w:p>
       <w:pPr>
-        <w:pStyle w:val="Heading2"/>
+        <w:pStyle w:val="Kop2"/>
         <w:rPr>
           <w:lang w:val="en-US"/>
         </w:rPr>
@@ -10055,7 +9971,7 @@
     </w:p>
     <w:p>
       <w:pPr>
-        <w:pStyle w:val="ListParagraph"/>
+        <w:pStyle w:val="Lijstalinea"/>
         <w:numPr>
           <w:ilvl w:val="0"/>
           <w:numId w:val="12"/>
@@ -10079,7 +9995,7 @@
     </w:p>
     <w:p>
       <w:pPr>
-        <w:pStyle w:val="ListParagraph"/>
+        <w:pStyle w:val="Lijstalinea"/>
         <w:numPr>
           <w:ilvl w:val="0"/>
           <w:numId w:val="12"/>
@@ -10094,7 +10010,7 @@
     </w:p>
     <w:p>
       <w:pPr>
-        <w:pStyle w:val="ListParagraph"/>
+        <w:pStyle w:val="Lijstalinea"/>
         <w:numPr>
           <w:ilvl w:val="0"/>
           <w:numId w:val="12"/>
@@ -10106,37 +10022,31 @@
     </w:p>
     <w:p>
       <w:pPr>
-        <w:pStyle w:val="ListParagraph"/>
+        <w:pStyle w:val="Lijstalinea"/>
         <w:numPr>
           <w:ilvl w:val="0"/>
           <w:numId w:val="12"/>
         </w:numPr>
       </w:pPr>
       <w:r>
-        <w:t xml:space="preserve">‘city’ </w:t>
-      </w:r>
-      <w:r>
-        <w:t>is van het type varchar met een maximale grootte van 255.</w:t>
+        <w:t>‘city’ is van het type varchar met een maximale grootte van 255.</w:t>
       </w:r>
     </w:p>
     <w:p>
       <w:pPr>
-        <w:pStyle w:val="ListParagraph"/>
+        <w:pStyle w:val="Lijstalinea"/>
         <w:numPr>
           <w:ilvl w:val="0"/>
           <w:numId w:val="12"/>
         </w:numPr>
       </w:pPr>
       <w:r>
-        <w:t xml:space="preserve">‘country’ </w:t>
-      </w:r>
-      <w:r>
-        <w:t>is van het type varchar met een maximale grootte van 255.</w:t>
+        <w:t>‘country’ is van het type varchar met een maximale grootte van 255.</w:t>
       </w:r>
     </w:p>
     <w:p>
       <w:pPr>
-        <w:pStyle w:val="Heading2"/>
+        <w:pStyle w:val="Kop2"/>
         <w:rPr>
           <w:lang w:val="en-US"/>
         </w:rPr>
@@ -10672,7 +10582,6 @@
           <w:color w:val="0000FF"/>
           <w:sz w:val="20"/>
           <w:szCs w:val="20"/>
-          <w:lang w:val="en-US"/>
         </w:rPr>
       </w:pPr>
       <w:r>
@@ -10693,7 +10602,6 @@
           <w:color w:val="0000FF"/>
           <w:sz w:val="20"/>
           <w:szCs w:val="20"/>
-          <w:lang w:val="en-US"/>
         </w:rPr>
         <w:t>PRIMARY</w:t>
       </w:r>
@@ -10703,7 +10611,6 @@
           <w:color w:val="000000"/>
           <w:sz w:val="20"/>
           <w:szCs w:val="20"/>
-          <w:lang w:val="en-US"/>
         </w:rPr>
         <w:t xml:space="preserve"> </w:t>
       </w:r>
@@ -10715,7 +10622,6 @@
           <w:color w:val="0000FF"/>
           <w:sz w:val="20"/>
           <w:szCs w:val="20"/>
-          <w:lang w:val="en-US"/>
         </w:rPr>
         <w:t>KEY</w:t>
       </w:r>
@@ -10725,7 +10631,6 @@
           <w:color w:val="000000"/>
           <w:sz w:val="20"/>
           <w:szCs w:val="20"/>
-          <w:lang w:val="en-US"/>
         </w:rPr>
         <w:t xml:space="preserve"> </w:t>
       </w:r>
@@ -10735,7 +10640,6 @@
           <w:color w:val="0000FF"/>
           <w:sz w:val="20"/>
           <w:szCs w:val="20"/>
-          <w:lang w:val="en-US"/>
         </w:rPr>
         <w:t>(</w:t>
       </w:r>
@@ -10745,7 +10649,6 @@
           <w:color w:val="808000"/>
           <w:sz w:val="20"/>
           <w:szCs w:val="20"/>
-          <w:lang w:val="en-US"/>
         </w:rPr>
         <w:t>`id`</w:t>
       </w:r>
@@ -10755,7 +10658,6 @@
           <w:color w:val="0000FF"/>
           <w:sz w:val="20"/>
           <w:szCs w:val="20"/>
-          <w:lang w:val="en-US"/>
         </w:rPr>
         <w:t>)</w:t>
       </w:r>
@@ -10771,16 +10673,14 @@
           <w:color w:val="0000FF"/>
           <w:sz w:val="20"/>
           <w:szCs w:val="20"/>
-          <w:lang w:val="en-US"/>
-        </w:rPr>
-      </w:pPr>
-      <w:r>
-        <w:rPr>
-          <w:rFonts w:ascii="Courier New" w:hAnsi="Courier New" w:cs="Courier New"/>
-          <w:color w:val="0000FF"/>
-          <w:sz w:val="20"/>
-          <w:szCs w:val="20"/>
-          <w:lang w:val="en-US"/>
+        </w:rPr>
+      </w:pPr>
+      <w:r>
+        <w:rPr>
+          <w:rFonts w:ascii="Courier New" w:hAnsi="Courier New" w:cs="Courier New"/>
+          <w:color w:val="0000FF"/>
+          <w:sz w:val="20"/>
+          <w:szCs w:val="20"/>
         </w:rPr>
         <w:t>)</w:t>
       </w:r>
@@ -10790,7 +10690,6 @@
           <w:color w:val="000000"/>
           <w:sz w:val="20"/>
           <w:szCs w:val="20"/>
-          <w:lang w:val="en-US"/>
         </w:rPr>
         <w:t xml:space="preserve"> </w:t>
       </w:r>
@@ -10802,7 +10701,6 @@
           <w:color w:val="0000FF"/>
           <w:sz w:val="20"/>
           <w:szCs w:val="20"/>
-          <w:lang w:val="en-US"/>
         </w:rPr>
         <w:t>ENGINE</w:t>
       </w:r>
@@ -10812,12 +10710,9 @@
           <w:color w:val="0000FF"/>
           <w:sz w:val="20"/>
           <w:szCs w:val="20"/>
-          <w:lang w:val="en-US"/>
         </w:rPr>
         <w:t>=</w:t>
       </w:r>
-      <w:proofErr w:type="spellStart"/>
-      <w:proofErr w:type="gramStart"/>
       <w:r>
         <w:rPr>
           <w:rFonts w:ascii="Courier New" w:hAnsi="Courier New" w:cs="Courier New"/>
@@ -10826,22 +10721,18 @@
           <w:color w:val="800000"/>
           <w:sz w:val="20"/>
           <w:szCs w:val="20"/>
-          <w:lang w:val="en-US"/>
         </w:rPr>
         <w:t>InnoDB</w:t>
       </w:r>
-      <w:proofErr w:type="spellEnd"/>
-      <w:r>
-        <w:rPr>
-          <w:rFonts w:ascii="Courier New" w:hAnsi="Courier New" w:cs="Courier New"/>
-          <w:color w:val="0000FF"/>
-          <w:sz w:val="20"/>
-          <w:szCs w:val="20"/>
-          <w:lang w:val="en-US"/>
+      <w:r>
+        <w:rPr>
+          <w:rFonts w:ascii="Courier New" w:hAnsi="Courier New" w:cs="Courier New"/>
+          <w:color w:val="0000FF"/>
+          <w:sz w:val="20"/>
+          <w:szCs w:val="20"/>
         </w:rPr>
         <w:t>;</w:t>
       </w:r>
-      <w:proofErr w:type="gramEnd"/>
     </w:p>
     <w:p>
       <w:pPr>
@@ -10854,7 +10745,6 @@
           <w:color w:val="0000FF"/>
           <w:sz w:val="20"/>
           <w:szCs w:val="20"/>
-          <w:lang w:val="en-US"/>
         </w:rPr>
       </w:pPr>
     </w:p>
@@ -10865,7 +10755,7 @@
     </w:p>
     <w:p>
       <w:pPr>
-        <w:pStyle w:val="ListParagraph"/>
+        <w:pStyle w:val="Lijstalinea"/>
         <w:numPr>
           <w:ilvl w:val="0"/>
           <w:numId w:val="13"/>
@@ -10884,39 +10774,24 @@
         <w:t>.</w:t>
       </w:r>
       <w:r>
-        <w:t xml:space="preserve"> Is van het type int en zal bij het aanmaken van een nieuw</w:t>
-      </w:r>
-      <w:r>
-        <w:t>e</w:t>
-      </w:r>
-      <w:r>
-        <w:t xml:space="preserve"> </w:t>
-      </w:r>
-      <w:r>
-        <w:t xml:space="preserve">Category </w:t>
-      </w:r>
-      <w:r>
-        <w:t>de ‘id’ automatisch ophogen.</w:t>
+        <w:t xml:space="preserve"> Is van het type int en zal bij het aanmaken van een nieuwe Category de ‘id’ automatisch ophogen.</w:t>
       </w:r>
     </w:p>
     <w:p>
       <w:pPr>
-        <w:pStyle w:val="ListParagraph"/>
+        <w:pStyle w:val="Lijstalinea"/>
         <w:numPr>
           <w:ilvl w:val="0"/>
           <w:numId w:val="12"/>
         </w:numPr>
       </w:pPr>
       <w:r>
-        <w:t xml:space="preserve">‘name’ </w:t>
-      </w:r>
-      <w:r>
-        <w:t>is van het type varchar met een maximale grootte van 255.</w:t>
+        <w:t>‘name’ is van het type varchar met een maximale grootte van 255.</w:t>
       </w:r>
     </w:p>
     <w:p>
       <w:pPr>
-        <w:pStyle w:val="ListParagraph"/>
+        <w:pStyle w:val="Lijstalinea"/>
         <w:numPr>
           <w:ilvl w:val="0"/>
           <w:numId w:val="13"/>
@@ -10928,17 +10803,29 @@
     </w:p>
     <w:p>
       <w:pPr>
-        <w:pStyle w:val="Heading2"/>
+        <w:pStyle w:val="Kop2"/>
+        <w:rPr>
+          <w:lang w:val="en-US"/>
+        </w:rPr>
       </w:pPr>
       <w:bookmarkStart w:id="17" w:name="_Toc66378611"/>
       <w:r>
+        <w:rPr>
+          <w:lang w:val="en-US"/>
+        </w:rPr>
         <w:lastRenderedPageBreak/>
         <w:t>6</w:t>
       </w:r>
       <w:r>
+        <w:rPr>
+          <w:lang w:val="en-US"/>
+        </w:rPr>
         <w:t>.3</w:t>
       </w:r>
       <w:r>
+        <w:rPr>
+          <w:lang w:val="en-US"/>
+        </w:rPr>
         <w:tab/>
         <w:t>Structuur tabel Discount</w:t>
       </w:r>
@@ -11540,7 +11427,6 @@
           <w:color w:val="0000FF"/>
           <w:sz w:val="20"/>
           <w:szCs w:val="20"/>
-          <w:lang w:val="en-US"/>
         </w:rPr>
       </w:pPr>
       <w:r>
@@ -11561,7 +11447,6 @@
           <w:color w:val="0000FF"/>
           <w:sz w:val="20"/>
           <w:szCs w:val="20"/>
-          <w:lang w:val="en-US"/>
         </w:rPr>
         <w:t>PRIMARY</w:t>
       </w:r>
@@ -11571,7 +11456,6 @@
           <w:color w:val="000000"/>
           <w:sz w:val="20"/>
           <w:szCs w:val="20"/>
-          <w:lang w:val="en-US"/>
         </w:rPr>
         <w:t xml:space="preserve"> </w:t>
       </w:r>
@@ -11583,7 +11467,6 @@
           <w:color w:val="0000FF"/>
           <w:sz w:val="20"/>
           <w:szCs w:val="20"/>
-          <w:lang w:val="en-US"/>
         </w:rPr>
         <w:t>KEY</w:t>
       </w:r>
@@ -11593,7 +11476,6 @@
           <w:color w:val="000000"/>
           <w:sz w:val="20"/>
           <w:szCs w:val="20"/>
-          <w:lang w:val="en-US"/>
         </w:rPr>
         <w:t xml:space="preserve"> </w:t>
       </w:r>
@@ -11603,7 +11485,6 @@
           <w:color w:val="0000FF"/>
           <w:sz w:val="20"/>
           <w:szCs w:val="20"/>
-          <w:lang w:val="en-US"/>
         </w:rPr>
         <w:t>(</w:t>
       </w:r>
@@ -11613,7 +11494,6 @@
           <w:color w:val="808000"/>
           <w:sz w:val="20"/>
           <w:szCs w:val="20"/>
-          <w:lang w:val="en-US"/>
         </w:rPr>
         <w:t>`id`</w:t>
       </w:r>
@@ -11623,7 +11503,6 @@
           <w:color w:val="0000FF"/>
           <w:sz w:val="20"/>
           <w:szCs w:val="20"/>
-          <w:lang w:val="en-US"/>
         </w:rPr>
         <w:t>)</w:t>
       </w:r>
@@ -11639,16 +11518,14 @@
           <w:color w:val="0000FF"/>
           <w:sz w:val="20"/>
           <w:szCs w:val="20"/>
-          <w:lang w:val="en-US"/>
-        </w:rPr>
-      </w:pPr>
-      <w:r>
-        <w:rPr>
-          <w:rFonts w:ascii="Courier New" w:hAnsi="Courier New" w:cs="Courier New"/>
-          <w:color w:val="0000FF"/>
-          <w:sz w:val="20"/>
-          <w:szCs w:val="20"/>
-          <w:lang w:val="en-US"/>
+        </w:rPr>
+      </w:pPr>
+      <w:r>
+        <w:rPr>
+          <w:rFonts w:ascii="Courier New" w:hAnsi="Courier New" w:cs="Courier New"/>
+          <w:color w:val="0000FF"/>
+          <w:sz w:val="20"/>
+          <w:szCs w:val="20"/>
         </w:rPr>
         <w:t>)</w:t>
       </w:r>
@@ -11658,7 +11535,6 @@
           <w:color w:val="000000"/>
           <w:sz w:val="20"/>
           <w:szCs w:val="20"/>
-          <w:lang w:val="en-US"/>
         </w:rPr>
         <w:t xml:space="preserve"> </w:t>
       </w:r>
@@ -11670,7 +11546,6 @@
           <w:color w:val="0000FF"/>
           <w:sz w:val="20"/>
           <w:szCs w:val="20"/>
-          <w:lang w:val="en-US"/>
         </w:rPr>
         <w:t>ENGINE</w:t>
       </w:r>
@@ -11680,12 +11555,9 @@
           <w:color w:val="0000FF"/>
           <w:sz w:val="20"/>
           <w:szCs w:val="20"/>
-          <w:lang w:val="en-US"/>
         </w:rPr>
         <w:t>=</w:t>
       </w:r>
-      <w:proofErr w:type="spellStart"/>
-      <w:proofErr w:type="gramStart"/>
       <w:r>
         <w:rPr>
           <w:rFonts w:ascii="Courier New" w:hAnsi="Courier New" w:cs="Courier New"/>
@@ -11694,22 +11566,18 @@
           <w:color w:val="800000"/>
           <w:sz w:val="20"/>
           <w:szCs w:val="20"/>
-          <w:lang w:val="en-US"/>
         </w:rPr>
         <w:t>InnoDB</w:t>
       </w:r>
-      <w:proofErr w:type="spellEnd"/>
-      <w:r>
-        <w:rPr>
-          <w:rFonts w:ascii="Courier New" w:hAnsi="Courier New" w:cs="Courier New"/>
-          <w:color w:val="0000FF"/>
-          <w:sz w:val="20"/>
-          <w:szCs w:val="20"/>
-          <w:lang w:val="en-US"/>
+      <w:r>
+        <w:rPr>
+          <w:rFonts w:ascii="Courier New" w:hAnsi="Courier New" w:cs="Courier New"/>
+          <w:color w:val="0000FF"/>
+          <w:sz w:val="20"/>
+          <w:szCs w:val="20"/>
         </w:rPr>
         <w:t>;</w:t>
       </w:r>
-      <w:proofErr w:type="gramEnd"/>
     </w:p>
     <w:p>
       <w:pPr>
@@ -11722,7 +11590,6 @@
           <w:color w:val="0000FF"/>
           <w:sz w:val="20"/>
           <w:szCs w:val="20"/>
-          <w:lang w:val="en-US"/>
         </w:rPr>
       </w:pPr>
     </w:p>
@@ -11733,7 +11600,7 @@
     </w:p>
     <w:p>
       <w:pPr>
-        <w:pStyle w:val="ListParagraph"/>
+        <w:pStyle w:val="Lijstalinea"/>
         <w:numPr>
           <w:ilvl w:val="0"/>
           <w:numId w:val="13"/>
@@ -11752,39 +11619,24 @@
         <w:t>.</w:t>
       </w:r>
       <w:r>
-        <w:t xml:space="preserve"> Is van het type int en zal bij het aanmaken van een nieuwe </w:t>
-      </w:r>
-      <w:r>
-        <w:t>Discount</w:t>
-      </w:r>
-      <w:r>
-        <w:t xml:space="preserve"> de ‘id’ automatisch ophogen</w:t>
-      </w:r>
-      <w:r>
-        <w:t>.</w:t>
+        <w:t xml:space="preserve"> Is van het type int en zal bij het aanmaken van een nieuwe Discount de ‘id’ automatisch ophogen.</w:t>
       </w:r>
     </w:p>
     <w:p>
       <w:pPr>
-        <w:pStyle w:val="ListParagraph"/>
+        <w:pStyle w:val="Lijstalinea"/>
         <w:numPr>
           <w:ilvl w:val="0"/>
           <w:numId w:val="13"/>
         </w:numPr>
       </w:pPr>
       <w:r>
-        <w:t>‘</w:t>
-      </w:r>
-      <w:r>
-        <w:t>type’</w:t>
-      </w:r>
-      <w:r>
-        <w:t xml:space="preserve"> is van het type varchar met een maximale grootte van 255.</w:t>
+        <w:t>‘type’ is van het type varchar met een maximale grootte van 255.</w:t>
       </w:r>
     </w:p>
     <w:p>
       <w:pPr>
-        <w:pStyle w:val="ListParagraph"/>
+        <w:pStyle w:val="Lijstalinea"/>
         <w:numPr>
           <w:ilvl w:val="0"/>
           <w:numId w:val="13"/>
@@ -11796,7 +11648,7 @@
     </w:p>
     <w:p>
       <w:pPr>
-        <w:pStyle w:val="Heading2"/>
+        <w:pStyle w:val="Kop2"/>
         <w:rPr>
           <w:lang w:val="en-US"/>
         </w:rPr>
@@ -13358,16 +13210,14 @@
           <w:color w:val="0000FF"/>
           <w:sz w:val="20"/>
           <w:szCs w:val="20"/>
-          <w:lang w:val="en-US"/>
-        </w:rPr>
-      </w:pPr>
-      <w:r>
-        <w:rPr>
-          <w:rFonts w:ascii="Courier New" w:hAnsi="Courier New" w:cs="Courier New"/>
-          <w:color w:val="0000FF"/>
-          <w:sz w:val="20"/>
-          <w:szCs w:val="20"/>
-          <w:lang w:val="en-US"/>
+        </w:rPr>
+      </w:pPr>
+      <w:r>
+        <w:rPr>
+          <w:rFonts w:ascii="Courier New" w:hAnsi="Courier New" w:cs="Courier New"/>
+          <w:color w:val="0000FF"/>
+          <w:sz w:val="20"/>
+          <w:szCs w:val="20"/>
         </w:rPr>
         <w:t>)</w:t>
       </w:r>
@@ -13377,7 +13227,6 @@
           <w:color w:val="000000"/>
           <w:sz w:val="20"/>
           <w:szCs w:val="20"/>
-          <w:lang w:val="en-US"/>
         </w:rPr>
         <w:t xml:space="preserve"> </w:t>
       </w:r>
@@ -13389,7 +13238,6 @@
           <w:color w:val="0000FF"/>
           <w:sz w:val="20"/>
           <w:szCs w:val="20"/>
-          <w:lang w:val="en-US"/>
         </w:rPr>
         <w:t>ENGINE</w:t>
       </w:r>
@@ -13399,12 +13247,9 @@
           <w:color w:val="0000FF"/>
           <w:sz w:val="20"/>
           <w:szCs w:val="20"/>
-          <w:lang w:val="en-US"/>
         </w:rPr>
         <w:t>=</w:t>
       </w:r>
-      <w:proofErr w:type="spellStart"/>
-      <w:proofErr w:type="gramStart"/>
       <w:r>
         <w:rPr>
           <w:rFonts w:ascii="Courier New" w:hAnsi="Courier New" w:cs="Courier New"/>
@@ -13413,22 +13258,18 @@
           <w:color w:val="800000"/>
           <w:sz w:val="20"/>
           <w:szCs w:val="20"/>
-          <w:lang w:val="en-US"/>
         </w:rPr>
         <w:t>InnoDB</w:t>
       </w:r>
-      <w:proofErr w:type="spellEnd"/>
-      <w:r>
-        <w:rPr>
-          <w:rFonts w:ascii="Courier New" w:hAnsi="Courier New" w:cs="Courier New"/>
-          <w:color w:val="0000FF"/>
-          <w:sz w:val="20"/>
-          <w:szCs w:val="20"/>
-          <w:lang w:val="en-US"/>
+      <w:r>
+        <w:rPr>
+          <w:rFonts w:ascii="Courier New" w:hAnsi="Courier New" w:cs="Courier New"/>
+          <w:color w:val="0000FF"/>
+          <w:sz w:val="20"/>
+          <w:szCs w:val="20"/>
         </w:rPr>
         <w:t>;</w:t>
       </w:r>
-      <w:proofErr w:type="gramEnd"/>
     </w:p>
     <w:p>
       <w:pPr>
@@ -13441,7 +13282,6 @@
           <w:color w:val="0000FF"/>
           <w:sz w:val="20"/>
           <w:szCs w:val="20"/>
-          <w:lang w:val="en-US"/>
         </w:rPr>
       </w:pPr>
     </w:p>
@@ -13452,7 +13292,7 @@
     </w:p>
     <w:p>
       <w:pPr>
-        <w:pStyle w:val="ListParagraph"/>
+        <w:pStyle w:val="Lijstalinea"/>
         <w:numPr>
           <w:ilvl w:val="0"/>
           <w:numId w:val="13"/>
@@ -13471,18 +13311,12 @@
         <w:t>.</w:t>
       </w:r>
       <w:r>
-        <w:t xml:space="preserve"> Is van het type int en zal bij het aanmaken van een nieuwe </w:t>
-      </w:r>
-      <w:r>
-        <w:t>Order</w:t>
-      </w:r>
-      <w:r>
-        <w:t xml:space="preserve"> de ‘id’ automatisch ophogen.</w:t>
+        <w:t xml:space="preserve"> Is van het type int en zal bij het aanmaken van een nieuwe Order de ‘id’ automatisch ophogen.</w:t>
       </w:r>
     </w:p>
     <w:p>
       <w:pPr>
-        <w:pStyle w:val="ListParagraph"/>
+        <w:pStyle w:val="Lijstalinea"/>
         <w:numPr>
           <w:ilvl w:val="0"/>
           <w:numId w:val="13"/>
@@ -13503,67 +13337,43 @@
     </w:p>
     <w:p>
       <w:pPr>
-        <w:pStyle w:val="ListParagraph"/>
+        <w:pStyle w:val="Lijstalinea"/>
         <w:numPr>
           <w:ilvl w:val="0"/>
           <w:numId w:val="13"/>
         </w:numPr>
       </w:pPr>
       <w:r>
-        <w:t>‘</w:t>
-      </w:r>
-      <w:r>
-        <w:t>payment_method’</w:t>
-      </w:r>
-      <w:r>
-        <w:t xml:space="preserve"> is van het type varchar met een maximale grootte van 255.</w:t>
+        <w:t>‘payment_method’ is van het type varchar met een maximale grootte van 255.</w:t>
       </w:r>
     </w:p>
     <w:p>
       <w:pPr>
-        <w:pStyle w:val="ListParagraph"/>
+        <w:pStyle w:val="Lijstalinea"/>
         <w:numPr>
           <w:ilvl w:val="0"/>
           <w:numId w:val="13"/>
         </w:numPr>
       </w:pPr>
       <w:r>
-        <w:t>‘</w:t>
-      </w:r>
-      <w:r>
-        <w:t>total_price’</w:t>
-      </w:r>
-      <w:r>
-        <w:t xml:space="preserve"> is van het type decimal met een grootte van </w:t>
-      </w:r>
-      <w:r>
-        <w:t>10</w:t>
-      </w:r>
-      <w:r>
-        <w:t xml:space="preserve"> cijfers en maximaal 2 cijfers achter de komma.</w:t>
+        <w:t>‘total_price’ is van het type decimal met een grootte van 10 cijfers en maximaal 2 cijfers achter de komma.</w:t>
       </w:r>
     </w:p>
     <w:p>
       <w:pPr>
-        <w:pStyle w:val="ListParagraph"/>
+        <w:pStyle w:val="Lijstalinea"/>
         <w:numPr>
           <w:ilvl w:val="0"/>
           <w:numId w:val="13"/>
         </w:numPr>
       </w:pPr>
       <w:r>
-        <w:t>‘</w:t>
-      </w:r>
-      <w:r>
-        <w:t>status</w:t>
-      </w:r>
-      <w:r>
-        <w:t>’ is van het type varchar met een maximale grootte van 255.</w:t>
+        <w:t>‘status’ is van het type varchar met een maximale grootte van 255.</w:t>
       </w:r>
     </w:p>
     <w:p>
       <w:pPr>
-        <w:pStyle w:val="ListParagraph"/>
+        <w:pStyle w:val="Lijstalinea"/>
         <w:numPr>
           <w:ilvl w:val="0"/>
           <w:numId w:val="13"/>
@@ -13578,7 +13388,7 @@
     </w:p>
     <w:p>
       <w:pPr>
-        <w:pStyle w:val="ListParagraph"/>
+        <w:pStyle w:val="Lijstalinea"/>
         <w:numPr>
           <w:ilvl w:val="0"/>
           <w:numId w:val="13"/>
@@ -13594,10 +13404,7 @@
         <w:t>_date’ is van het t</w:t>
       </w:r>
       <w:r>
-        <w:t>ype date.</w:t>
-      </w:r>
-      <w:r>
-        <w:t xml:space="preserve"> En is standaard null, dit komt omdat een order niet altijd meteen verzonden wordt.</w:t>
+        <w:t>ype date. En is standaard null, dit komt omdat een order niet altijd meteen verzonden wordt.</w:t>
       </w:r>
     </w:p>
     <w:p>
@@ -13607,19 +13414,15 @@
           <w:color w:val="2F5496" w:themeColor="accent1" w:themeShade="BF"/>
           <w:sz w:val="26"/>
           <w:szCs w:val="26"/>
-          <w:lang w:val="en-US"/>
-        </w:rPr>
-      </w:pPr>
-      <w:r>
-        <w:rPr>
-          <w:lang w:val="en-US"/>
-        </w:rPr>
+        </w:rPr>
+      </w:pPr>
+      <w:r>
         <w:br w:type="page"/>
       </w:r>
     </w:p>
     <w:p>
       <w:pPr>
-        <w:pStyle w:val="Heading2"/>
+        <w:pStyle w:val="Kop2"/>
         <w:rPr>
           <w:lang w:val="en-US"/>
         </w:rPr>
@@ -14701,16 +14504,14 @@
           <w:color w:val="0000FF"/>
           <w:sz w:val="20"/>
           <w:szCs w:val="20"/>
-          <w:lang w:val="en-US"/>
-        </w:rPr>
-      </w:pPr>
-      <w:r>
-        <w:rPr>
-          <w:rFonts w:ascii="Courier New" w:hAnsi="Courier New" w:cs="Courier New"/>
-          <w:color w:val="0000FF"/>
-          <w:sz w:val="20"/>
-          <w:szCs w:val="20"/>
-          <w:lang w:val="en-US"/>
+        </w:rPr>
+      </w:pPr>
+      <w:r>
+        <w:rPr>
+          <w:rFonts w:ascii="Courier New" w:hAnsi="Courier New" w:cs="Courier New"/>
+          <w:color w:val="0000FF"/>
+          <w:sz w:val="20"/>
+          <w:szCs w:val="20"/>
         </w:rPr>
         <w:t>)</w:t>
       </w:r>
@@ -14720,7 +14521,6 @@
           <w:color w:val="000000"/>
           <w:sz w:val="20"/>
           <w:szCs w:val="20"/>
-          <w:lang w:val="en-US"/>
         </w:rPr>
         <w:t xml:space="preserve"> </w:t>
       </w:r>
@@ -14732,7 +14532,6 @@
           <w:color w:val="0000FF"/>
           <w:sz w:val="20"/>
           <w:szCs w:val="20"/>
-          <w:lang w:val="en-US"/>
         </w:rPr>
         <w:t>ENGINE</w:t>
       </w:r>
@@ -14742,12 +14541,9 @@
           <w:color w:val="0000FF"/>
           <w:sz w:val="20"/>
           <w:szCs w:val="20"/>
-          <w:lang w:val="en-US"/>
         </w:rPr>
         <w:t>=</w:t>
       </w:r>
-      <w:proofErr w:type="spellStart"/>
-      <w:proofErr w:type="gramStart"/>
       <w:r>
         <w:rPr>
           <w:rFonts w:ascii="Courier New" w:hAnsi="Courier New" w:cs="Courier New"/>
@@ -14756,22 +14552,18 @@
           <w:color w:val="800000"/>
           <w:sz w:val="20"/>
           <w:szCs w:val="20"/>
-          <w:lang w:val="en-US"/>
         </w:rPr>
         <w:t>InnoDB</w:t>
       </w:r>
-      <w:proofErr w:type="spellEnd"/>
-      <w:r>
-        <w:rPr>
-          <w:rFonts w:ascii="Courier New" w:hAnsi="Courier New" w:cs="Courier New"/>
-          <w:color w:val="0000FF"/>
-          <w:sz w:val="20"/>
-          <w:szCs w:val="20"/>
-          <w:lang w:val="en-US"/>
+      <w:r>
+        <w:rPr>
+          <w:rFonts w:ascii="Courier New" w:hAnsi="Courier New" w:cs="Courier New"/>
+          <w:color w:val="0000FF"/>
+          <w:sz w:val="20"/>
+          <w:szCs w:val="20"/>
         </w:rPr>
         <w:t>;</w:t>
       </w:r>
-      <w:proofErr w:type="gramEnd"/>
     </w:p>
     <w:p>
       <w:pPr>
@@ -14784,7 +14576,6 @@
           <w:color w:val="0000FF"/>
           <w:sz w:val="20"/>
           <w:szCs w:val="20"/>
-          <w:lang w:val="en-US"/>
         </w:rPr>
       </w:pPr>
     </w:p>
@@ -14795,7 +14586,7 @@
     </w:p>
     <w:p>
       <w:pPr>
-        <w:pStyle w:val="ListParagraph"/>
+        <w:pStyle w:val="Lijstalinea"/>
         <w:numPr>
           <w:ilvl w:val="0"/>
           <w:numId w:val="13"/>
@@ -14814,36 +14605,24 @@
         <w:t>.</w:t>
       </w:r>
       <w:r>
-        <w:t xml:space="preserve"> Is van het type int en zal bij het aanmaken van een nieuw </w:t>
-      </w:r>
-      <w:r>
-        <w:t>Product</w:t>
-      </w:r>
-      <w:r>
-        <w:t xml:space="preserve"> de ‘id’ automatisch ophogen.</w:t>
+        <w:t xml:space="preserve"> Is van het type int en zal bij het aanmaken van een nieuw Product de ‘id’ automatisch ophogen.</w:t>
       </w:r>
     </w:p>
     <w:p>
       <w:pPr>
-        <w:pStyle w:val="ListParagraph"/>
+        <w:pStyle w:val="Lijstalinea"/>
         <w:numPr>
           <w:ilvl w:val="0"/>
           <w:numId w:val="13"/>
         </w:numPr>
       </w:pPr>
       <w:r>
-        <w:t>‘</w:t>
-      </w:r>
-      <w:r>
-        <w:t>name’</w:t>
-      </w:r>
-      <w:r>
-        <w:t xml:space="preserve"> is van het type varchar met een maximale grootte van 255.</w:t>
+        <w:t>‘name’ is van het type varchar met een maximale grootte van 255.</w:t>
       </w:r>
     </w:p>
     <w:p>
       <w:pPr>
-        <w:pStyle w:val="ListParagraph"/>
+        <w:pStyle w:val="Lijstalinea"/>
         <w:numPr>
           <w:ilvl w:val="0"/>
           <w:numId w:val="13"/>
@@ -14855,7 +14634,7 @@
     </w:p>
     <w:p>
       <w:pPr>
-        <w:pStyle w:val="ListParagraph"/>
+        <w:pStyle w:val="Lijstalinea"/>
         <w:numPr>
           <w:ilvl w:val="0"/>
           <w:numId w:val="13"/>
@@ -14867,7 +14646,7 @@
     </w:p>
     <w:p>
       <w:pPr>
-        <w:pStyle w:val="Heading2"/>
+        <w:pStyle w:val="Kop2"/>
         <w:rPr>
           <w:lang w:val="en-US"/>
         </w:rPr>
@@ -16109,16 +15888,14 @@
           <w:color w:val="0000FF"/>
           <w:sz w:val="20"/>
           <w:szCs w:val="20"/>
-          <w:lang w:val="en-US"/>
-        </w:rPr>
-      </w:pPr>
-      <w:r>
-        <w:rPr>
-          <w:rFonts w:ascii="Courier New" w:hAnsi="Courier New" w:cs="Courier New"/>
-          <w:color w:val="0000FF"/>
-          <w:sz w:val="20"/>
-          <w:szCs w:val="20"/>
-          <w:lang w:val="en-US"/>
+        </w:rPr>
+      </w:pPr>
+      <w:r>
+        <w:rPr>
+          <w:rFonts w:ascii="Courier New" w:hAnsi="Courier New" w:cs="Courier New"/>
+          <w:color w:val="0000FF"/>
+          <w:sz w:val="20"/>
+          <w:szCs w:val="20"/>
         </w:rPr>
         <w:t>)</w:t>
       </w:r>
@@ -16128,7 +15905,6 @@
           <w:color w:val="000000"/>
           <w:sz w:val="20"/>
           <w:szCs w:val="20"/>
-          <w:lang w:val="en-US"/>
         </w:rPr>
         <w:t xml:space="preserve"> </w:t>
       </w:r>
@@ -16140,7 +15916,6 @@
           <w:color w:val="0000FF"/>
           <w:sz w:val="20"/>
           <w:szCs w:val="20"/>
-          <w:lang w:val="en-US"/>
         </w:rPr>
         <w:t>ENGINE</w:t>
       </w:r>
@@ -16150,12 +15925,9 @@
           <w:color w:val="0000FF"/>
           <w:sz w:val="20"/>
           <w:szCs w:val="20"/>
-          <w:lang w:val="en-US"/>
         </w:rPr>
         <w:t>=</w:t>
       </w:r>
-      <w:proofErr w:type="spellStart"/>
-      <w:proofErr w:type="gramStart"/>
       <w:r>
         <w:rPr>
           <w:rFonts w:ascii="Courier New" w:hAnsi="Courier New" w:cs="Courier New"/>
@@ -16164,22 +15936,18 @@
           <w:color w:val="800000"/>
           <w:sz w:val="20"/>
           <w:szCs w:val="20"/>
-          <w:lang w:val="en-US"/>
         </w:rPr>
         <w:t>InnoDB</w:t>
       </w:r>
-      <w:proofErr w:type="spellEnd"/>
-      <w:r>
-        <w:rPr>
-          <w:rFonts w:ascii="Courier New" w:hAnsi="Courier New" w:cs="Courier New"/>
-          <w:color w:val="0000FF"/>
-          <w:sz w:val="20"/>
-          <w:szCs w:val="20"/>
-          <w:lang w:val="en-US"/>
+      <w:r>
+        <w:rPr>
+          <w:rFonts w:ascii="Courier New" w:hAnsi="Courier New" w:cs="Courier New"/>
+          <w:color w:val="0000FF"/>
+          <w:sz w:val="20"/>
+          <w:szCs w:val="20"/>
         </w:rPr>
         <w:t>;</w:t>
       </w:r>
-      <w:proofErr w:type="gramEnd"/>
     </w:p>
     <w:p>
       <w:pPr>
@@ -16192,7 +15960,6 @@
           <w:color w:val="0000FF"/>
           <w:sz w:val="20"/>
           <w:szCs w:val="20"/>
-          <w:lang w:val="en-US"/>
         </w:rPr>
       </w:pPr>
     </w:p>
@@ -16203,20 +15970,14 @@
     </w:p>
     <w:p>
       <w:pPr>
-        <w:pStyle w:val="ListParagraph"/>
+        <w:pStyle w:val="Lijstalinea"/>
         <w:numPr>
           <w:ilvl w:val="0"/>
           <w:numId w:val="13"/>
         </w:numPr>
       </w:pPr>
       <w:r>
-        <w:t>‘</w:t>
-      </w:r>
-      <w:r>
-        <w:t>product_</w:t>
-      </w:r>
-      <w:r>
-        <w:t xml:space="preserve">id’ </w:t>
+        <w:t xml:space="preserve">‘product_id’ </w:t>
       </w:r>
       <w:r>
         <w:t>is de unieke identifier van de tab</w:t>
@@ -16228,28 +15989,19 @@
         <w:t>.</w:t>
       </w:r>
       <w:r>
-        <w:t xml:space="preserve"> </w:t>
-      </w:r>
-      <w:r>
-        <w:t>En verwijst naar het bijbehorende Product.</w:t>
+        <w:t xml:space="preserve"> En verwijst naar het bijbehorende Product.</w:t>
       </w:r>
     </w:p>
     <w:p>
       <w:pPr>
-        <w:pStyle w:val="ListParagraph"/>
+        <w:pStyle w:val="Lijstalinea"/>
         <w:numPr>
           <w:ilvl w:val="0"/>
           <w:numId w:val="13"/>
         </w:numPr>
       </w:pPr>
       <w:r>
-        <w:t>‘</w:t>
-      </w:r>
-      <w:r>
-        <w:t>category</w:t>
-      </w:r>
-      <w:r>
-        <w:t xml:space="preserve">_id’ </w:t>
+        <w:t xml:space="preserve">‘category_id’ </w:t>
       </w:r>
       <w:r>
         <w:t>is de unieke identifier van de tab</w:t>
@@ -16261,13 +16013,7 @@
         <w:t>.</w:t>
       </w:r>
       <w:r>
-        <w:t xml:space="preserve"> En verwijst naar het bijbehorende </w:t>
-      </w:r>
-      <w:r>
-        <w:t>Category</w:t>
-      </w:r>
-      <w:r>
-        <w:t>.</w:t>
+        <w:t xml:space="preserve"> En verwijst naar het bijbehorende Category.</w:t>
       </w:r>
     </w:p>
     <w:p>
@@ -16286,7 +16032,7 @@
     </w:p>
     <w:p>
       <w:pPr>
-        <w:pStyle w:val="Heading2"/>
+        <w:pStyle w:val="Kop2"/>
         <w:rPr>
           <w:lang w:val="en-US"/>
         </w:rPr>
@@ -17528,16 +17274,14 @@
           <w:color w:val="0000FF"/>
           <w:sz w:val="20"/>
           <w:szCs w:val="20"/>
-          <w:lang w:val="en-US"/>
-        </w:rPr>
-      </w:pPr>
-      <w:r>
-        <w:rPr>
-          <w:rFonts w:ascii="Courier New" w:hAnsi="Courier New" w:cs="Courier New"/>
-          <w:color w:val="0000FF"/>
-          <w:sz w:val="20"/>
-          <w:szCs w:val="20"/>
-          <w:lang w:val="en-US"/>
+        </w:rPr>
+      </w:pPr>
+      <w:r>
+        <w:rPr>
+          <w:rFonts w:ascii="Courier New" w:hAnsi="Courier New" w:cs="Courier New"/>
+          <w:color w:val="0000FF"/>
+          <w:sz w:val="20"/>
+          <w:szCs w:val="20"/>
         </w:rPr>
         <w:t>)</w:t>
       </w:r>
@@ -17547,7 +17291,6 @@
           <w:color w:val="000000"/>
           <w:sz w:val="20"/>
           <w:szCs w:val="20"/>
-          <w:lang w:val="en-US"/>
         </w:rPr>
         <w:t xml:space="preserve"> </w:t>
       </w:r>
@@ -17559,7 +17302,6 @@
           <w:color w:val="0000FF"/>
           <w:sz w:val="20"/>
           <w:szCs w:val="20"/>
-          <w:lang w:val="en-US"/>
         </w:rPr>
         <w:t>ENGINE</w:t>
       </w:r>
@@ -17569,12 +17311,9 @@
           <w:color w:val="0000FF"/>
           <w:sz w:val="20"/>
           <w:szCs w:val="20"/>
-          <w:lang w:val="en-US"/>
         </w:rPr>
         <w:t>=</w:t>
       </w:r>
-      <w:proofErr w:type="spellStart"/>
-      <w:proofErr w:type="gramStart"/>
       <w:r>
         <w:rPr>
           <w:rFonts w:ascii="Courier New" w:hAnsi="Courier New" w:cs="Courier New"/>
@@ -17583,22 +17322,18 @@
           <w:color w:val="800000"/>
           <w:sz w:val="20"/>
           <w:szCs w:val="20"/>
-          <w:lang w:val="en-US"/>
         </w:rPr>
         <w:t>InnoDB</w:t>
       </w:r>
-      <w:proofErr w:type="spellEnd"/>
-      <w:r>
-        <w:rPr>
-          <w:rFonts w:ascii="Courier New" w:hAnsi="Courier New" w:cs="Courier New"/>
-          <w:color w:val="0000FF"/>
-          <w:sz w:val="20"/>
-          <w:szCs w:val="20"/>
-          <w:lang w:val="en-US"/>
+      <w:r>
+        <w:rPr>
+          <w:rFonts w:ascii="Courier New" w:hAnsi="Courier New" w:cs="Courier New"/>
+          <w:color w:val="0000FF"/>
+          <w:sz w:val="20"/>
+          <w:szCs w:val="20"/>
         </w:rPr>
         <w:t>;</w:t>
       </w:r>
-      <w:proofErr w:type="gramEnd"/>
     </w:p>
     <w:p>
       <w:pPr>
@@ -17611,7 +17346,6 @@
           <w:color w:val="0000FF"/>
           <w:sz w:val="20"/>
           <w:szCs w:val="20"/>
-          <w:lang w:val="en-US"/>
         </w:rPr>
       </w:pPr>
     </w:p>
@@ -17622,20 +17356,14 @@
     </w:p>
     <w:p>
       <w:pPr>
-        <w:pStyle w:val="ListParagraph"/>
+        <w:pStyle w:val="Lijstalinea"/>
         <w:numPr>
           <w:ilvl w:val="0"/>
           <w:numId w:val="13"/>
         </w:numPr>
       </w:pPr>
       <w:r>
-        <w:t>‘</w:t>
-      </w:r>
-      <w:r>
-        <w:t>order</w:t>
-      </w:r>
-      <w:r>
-        <w:t xml:space="preserve">_id’ </w:t>
+        <w:t xml:space="preserve">‘order_id’ </w:t>
       </w:r>
       <w:r>
         <w:t>is de unieke identifier van de tab</w:t>
@@ -17647,31 +17375,19 @@
         <w:t>.</w:t>
       </w:r>
       <w:r>
-        <w:t xml:space="preserve"> En verwijst naar het bijbehorende </w:t>
-      </w:r>
-      <w:r>
-        <w:t>Order</w:t>
-      </w:r>
-      <w:r>
-        <w:t>.</w:t>
+        <w:t xml:space="preserve"> En verwijst naar het bijbehorende Order.</w:t>
       </w:r>
     </w:p>
     <w:p>
       <w:pPr>
-        <w:pStyle w:val="ListParagraph"/>
+        <w:pStyle w:val="Lijstalinea"/>
         <w:numPr>
           <w:ilvl w:val="0"/>
           <w:numId w:val="13"/>
         </w:numPr>
       </w:pPr>
       <w:r>
-        <w:t>‘</w:t>
-      </w:r>
-      <w:r>
-        <w:t>product</w:t>
-      </w:r>
-      <w:r>
-        <w:t xml:space="preserve">_id’ </w:t>
+        <w:t xml:space="preserve">‘product_id’ </w:t>
       </w:r>
       <w:r>
         <w:t>is de unieke identifier van de tab</w:t>
@@ -17683,13 +17399,7 @@
         <w:t>.</w:t>
       </w:r>
       <w:r>
-        <w:t xml:space="preserve"> En verwijst naar het bijbehorende </w:t>
-      </w:r>
-      <w:r>
-        <w:t>Product</w:t>
-      </w:r>
-      <w:r>
-        <w:t>.</w:t>
+        <w:t xml:space="preserve"> En verwijst naar het bijbehorende Product.</w:t>
       </w:r>
     </w:p>
     <w:p>
@@ -17707,7 +17417,7 @@
     </w:p>
     <w:p>
       <w:pPr>
-        <w:pStyle w:val="Heading2"/>
+        <w:pStyle w:val="Kop2"/>
         <w:rPr>
           <w:lang w:val="en-US"/>
         </w:rPr>
@@ -19032,16 +18742,14 @@
           <w:color w:val="0000FF"/>
           <w:sz w:val="20"/>
           <w:szCs w:val="20"/>
-          <w:lang w:val="en-US"/>
-        </w:rPr>
-      </w:pPr>
-      <w:r>
-        <w:rPr>
-          <w:rFonts w:ascii="Courier New" w:hAnsi="Courier New" w:cs="Courier New"/>
-          <w:color w:val="0000FF"/>
-          <w:sz w:val="20"/>
-          <w:szCs w:val="20"/>
-          <w:lang w:val="en-US"/>
+        </w:rPr>
+      </w:pPr>
+      <w:r>
+        <w:rPr>
+          <w:rFonts w:ascii="Courier New" w:hAnsi="Courier New" w:cs="Courier New"/>
+          <w:color w:val="0000FF"/>
+          <w:sz w:val="20"/>
+          <w:szCs w:val="20"/>
         </w:rPr>
         <w:t>)</w:t>
       </w:r>
@@ -19051,7 +18759,6 @@
           <w:color w:val="000000"/>
           <w:sz w:val="20"/>
           <w:szCs w:val="20"/>
-          <w:lang w:val="en-US"/>
         </w:rPr>
         <w:t xml:space="preserve"> </w:t>
       </w:r>
@@ -19063,7 +18770,6 @@
           <w:color w:val="0000FF"/>
           <w:sz w:val="20"/>
           <w:szCs w:val="20"/>
-          <w:lang w:val="en-US"/>
         </w:rPr>
         <w:t>ENGINE</w:t>
       </w:r>
@@ -19073,12 +18779,9 @@
           <w:color w:val="0000FF"/>
           <w:sz w:val="20"/>
           <w:szCs w:val="20"/>
-          <w:lang w:val="en-US"/>
         </w:rPr>
         <w:t>=</w:t>
       </w:r>
-      <w:proofErr w:type="spellStart"/>
-      <w:proofErr w:type="gramStart"/>
       <w:r>
         <w:rPr>
           <w:rFonts w:ascii="Courier New" w:hAnsi="Courier New" w:cs="Courier New"/>
@@ -19087,22 +18790,18 @@
           <w:color w:val="800000"/>
           <w:sz w:val="20"/>
           <w:szCs w:val="20"/>
-          <w:lang w:val="en-US"/>
         </w:rPr>
         <w:t>InnoDB</w:t>
       </w:r>
-      <w:proofErr w:type="spellEnd"/>
-      <w:r>
-        <w:rPr>
-          <w:rFonts w:ascii="Courier New" w:hAnsi="Courier New" w:cs="Courier New"/>
-          <w:color w:val="0000FF"/>
-          <w:sz w:val="20"/>
-          <w:szCs w:val="20"/>
-          <w:lang w:val="en-US"/>
+      <w:r>
+        <w:rPr>
+          <w:rFonts w:ascii="Courier New" w:hAnsi="Courier New" w:cs="Courier New"/>
+          <w:color w:val="0000FF"/>
+          <w:sz w:val="20"/>
+          <w:szCs w:val="20"/>
         </w:rPr>
         <w:t>;</w:t>
       </w:r>
-      <w:proofErr w:type="gramEnd"/>
     </w:p>
     <w:p>
       <w:pPr>
@@ -19115,7 +18814,6 @@
           <w:color w:val="0000FF"/>
           <w:sz w:val="20"/>
           <w:szCs w:val="20"/>
-          <w:lang w:val="en-US"/>
         </w:rPr>
       </w:pPr>
     </w:p>
@@ -19126,7 +18824,7 @@
     </w:p>
     <w:p>
       <w:pPr>
-        <w:pStyle w:val="ListParagraph"/>
+        <w:pStyle w:val="Lijstalinea"/>
         <w:numPr>
           <w:ilvl w:val="0"/>
           <w:numId w:val="13"/>
@@ -19145,78 +18843,48 @@
         <w:t>.</w:t>
       </w:r>
       <w:r>
-        <w:t xml:space="preserve"> Is van het type int en zal bij het aanmaken van een nieuw</w:t>
-      </w:r>
-      <w:r>
-        <w:t>e</w:t>
-      </w:r>
-      <w:r>
-        <w:t xml:space="preserve"> </w:t>
-      </w:r>
-      <w:r>
-        <w:t>Role</w:t>
-      </w:r>
-      <w:r>
-        <w:t xml:space="preserve"> de ‘id’ automatisch ophogen.</w:t>
+        <w:t xml:space="preserve"> Is van het type int en zal bij het aanmaken van een nieuwe Role de ‘id’ automatisch ophogen.</w:t>
       </w:r>
     </w:p>
     <w:p>
       <w:pPr>
-        <w:pStyle w:val="ListParagraph"/>
+        <w:pStyle w:val="Lijstalinea"/>
         <w:numPr>
           <w:ilvl w:val="0"/>
           <w:numId w:val="13"/>
         </w:numPr>
       </w:pPr>
       <w:r>
-        <w:t>‘</w:t>
-      </w:r>
-      <w:r>
-        <w:t>first_</w:t>
-      </w:r>
-      <w:r>
-        <w:t>name’ is van het type varchar met een maximale grootte van 255.</w:t>
+        <w:t>‘first_name’ is van het type varchar met een maximale grootte van 255.</w:t>
       </w:r>
     </w:p>
     <w:p>
       <w:pPr>
-        <w:pStyle w:val="ListParagraph"/>
+        <w:pStyle w:val="Lijstalinea"/>
         <w:numPr>
           <w:ilvl w:val="0"/>
           <w:numId w:val="13"/>
         </w:numPr>
       </w:pPr>
       <w:r>
-        <w:t>‘</w:t>
-      </w:r>
-      <w:r>
-        <w:t>last_</w:t>
-      </w:r>
-      <w:r>
-        <w:t>name’ is van het type varchar met een maximale grootte van 255.</w:t>
+        <w:t>‘last_name’ is van het type varchar met een maximale grootte van 255.</w:t>
       </w:r>
     </w:p>
     <w:p>
       <w:pPr>
-        <w:pStyle w:val="ListParagraph"/>
+        <w:pStyle w:val="Lijstalinea"/>
         <w:numPr>
           <w:ilvl w:val="0"/>
           <w:numId w:val="13"/>
         </w:numPr>
       </w:pPr>
       <w:r>
-        <w:t>‘</w:t>
-      </w:r>
-      <w:r>
-        <w:t>email’</w:t>
-      </w:r>
-      <w:r>
-        <w:t xml:space="preserve"> is van het type varchar met een maximale grootte van 255.</w:t>
+        <w:t>‘email’ is van het type varchar met een maximale grootte van 255.</w:t>
       </w:r>
     </w:p>
     <w:p>
       <w:pPr>
-        <w:pStyle w:val="ListParagraph"/>
+        <w:pStyle w:val="Lijstalinea"/>
         <w:numPr>
           <w:ilvl w:val="0"/>
           <w:numId w:val="13"/>
@@ -19232,21 +18900,12 @@
         <w:t xml:space="preserve"> is van het t</w:t>
       </w:r>
       <w:r>
-        <w:t xml:space="preserve">ype </w:t>
-      </w:r>
-      <w:r>
-        <w:t>int</w:t>
-      </w:r>
-      <w:r>
-        <w:t xml:space="preserve">. </w:t>
-      </w:r>
-      <w:r>
-        <w:t>Dit is de foreign key welke verwijst naar de bijbehorende User.</w:t>
+        <w:t>ype int. Dit is de foreign key welke verwijst naar de bijbehorende User.</w:t>
       </w:r>
     </w:p>
     <w:p>
       <w:pPr>
-        <w:pStyle w:val="Heading2"/>
+        <w:pStyle w:val="Kop2"/>
         <w:rPr>
           <w:lang w:val="en-US"/>
         </w:rPr>
@@ -20878,16 +20537,14 @@
           <w:color w:val="0000FF"/>
           <w:sz w:val="20"/>
           <w:szCs w:val="20"/>
-          <w:lang w:val="en-US"/>
-        </w:rPr>
-      </w:pPr>
-      <w:r>
-        <w:rPr>
-          <w:rFonts w:ascii="Courier New" w:hAnsi="Courier New" w:cs="Courier New"/>
-          <w:color w:val="0000FF"/>
-          <w:sz w:val="20"/>
-          <w:szCs w:val="20"/>
-          <w:lang w:val="en-US"/>
+        </w:rPr>
+      </w:pPr>
+      <w:r>
+        <w:rPr>
+          <w:rFonts w:ascii="Courier New" w:hAnsi="Courier New" w:cs="Courier New"/>
+          <w:color w:val="0000FF"/>
+          <w:sz w:val="20"/>
+          <w:szCs w:val="20"/>
         </w:rPr>
         <w:t>)</w:t>
       </w:r>
@@ -20897,7 +20554,6 @@
           <w:color w:val="000000"/>
           <w:sz w:val="20"/>
           <w:szCs w:val="20"/>
-          <w:lang w:val="en-US"/>
         </w:rPr>
         <w:t xml:space="preserve"> </w:t>
       </w:r>
@@ -20909,7 +20565,6 @@
           <w:color w:val="0000FF"/>
           <w:sz w:val="20"/>
           <w:szCs w:val="20"/>
-          <w:lang w:val="en-US"/>
         </w:rPr>
         <w:t>ENGINE</w:t>
       </w:r>
@@ -20919,12 +20574,9 @@
           <w:color w:val="0000FF"/>
           <w:sz w:val="20"/>
           <w:szCs w:val="20"/>
-          <w:lang w:val="en-US"/>
         </w:rPr>
         <w:t>=</w:t>
       </w:r>
-      <w:proofErr w:type="spellStart"/>
-      <w:proofErr w:type="gramStart"/>
       <w:r>
         <w:rPr>
           <w:rFonts w:ascii="Courier New" w:hAnsi="Courier New" w:cs="Courier New"/>
@@ -20933,22 +20585,18 @@
           <w:color w:val="800000"/>
           <w:sz w:val="20"/>
           <w:szCs w:val="20"/>
-          <w:lang w:val="en-US"/>
         </w:rPr>
         <w:t>InnoDB</w:t>
       </w:r>
-      <w:proofErr w:type="spellEnd"/>
-      <w:r>
-        <w:rPr>
-          <w:rFonts w:ascii="Courier New" w:hAnsi="Courier New" w:cs="Courier New"/>
-          <w:color w:val="0000FF"/>
-          <w:sz w:val="20"/>
-          <w:szCs w:val="20"/>
-          <w:lang w:val="en-US"/>
+      <w:r>
+        <w:rPr>
+          <w:rFonts w:ascii="Courier New" w:hAnsi="Courier New" w:cs="Courier New"/>
+          <w:color w:val="0000FF"/>
+          <w:sz w:val="20"/>
+          <w:szCs w:val="20"/>
         </w:rPr>
         <w:t>;</w:t>
       </w:r>
-      <w:proofErr w:type="gramEnd"/>
     </w:p>
     <w:p>
       <w:pPr>
@@ -20961,7 +20609,6 @@
           <w:color w:val="0000FF"/>
           <w:sz w:val="20"/>
           <w:szCs w:val="20"/>
-          <w:lang w:val="en-US"/>
         </w:rPr>
       </w:pPr>
     </w:p>
@@ -20972,7 +20619,7 @@
     </w:p>
     <w:p>
       <w:pPr>
-        <w:pStyle w:val="ListParagraph"/>
+        <w:pStyle w:val="Lijstalinea"/>
         <w:numPr>
           <w:ilvl w:val="0"/>
           <w:numId w:val="13"/>
@@ -20991,18 +20638,12 @@
         <w:t>.</w:t>
       </w:r>
       <w:r>
-        <w:t xml:space="preserve"> Is van het type int en zal bij het aanmaken van een nieuwe </w:t>
-      </w:r>
-      <w:r>
-        <w:t>User</w:t>
-      </w:r>
-      <w:r>
-        <w:t xml:space="preserve"> de ‘id’ automatisch ophogen.</w:t>
+        <w:t xml:space="preserve"> Is van het type int en zal bij het aanmaken van een nieuwe User de ‘id’ automatisch ophogen.</w:t>
       </w:r>
     </w:p>
     <w:p>
       <w:pPr>
-        <w:pStyle w:val="ListParagraph"/>
+        <w:pStyle w:val="Lijstalinea"/>
         <w:numPr>
           <w:ilvl w:val="0"/>
           <w:numId w:val="13"/>
@@ -21014,7 +20655,7 @@
     </w:p>
     <w:p>
       <w:pPr>
-        <w:pStyle w:val="ListParagraph"/>
+        <w:pStyle w:val="Lijstalinea"/>
         <w:numPr>
           <w:ilvl w:val="0"/>
           <w:numId w:val="13"/>
@@ -21026,7 +20667,7 @@
     </w:p>
     <w:p>
       <w:pPr>
-        <w:pStyle w:val="ListParagraph"/>
+        <w:pStyle w:val="Lijstalinea"/>
         <w:numPr>
           <w:ilvl w:val="0"/>
           <w:numId w:val="13"/>
@@ -21038,7 +20679,7 @@
     </w:p>
     <w:p>
       <w:pPr>
-        <w:pStyle w:val="ListParagraph"/>
+        <w:pStyle w:val="Lijstalinea"/>
         <w:numPr>
           <w:ilvl w:val="0"/>
           <w:numId w:val="13"/>
@@ -21048,27 +20689,18 @@
         <w:t>‘</w:t>
       </w:r>
       <w:r>
-        <w:t>role</w:t>
-      </w:r>
-      <w:r>
-        <w:t>_id’</w:t>
+        <w:t>role_id’</w:t>
       </w:r>
       <w:r>
         <w:t xml:space="preserve"> is van het t</w:t>
       </w:r>
       <w:r>
-        <w:t xml:space="preserve">ype int. Dit is de foreign key welke verwijst naar de bijbehorende </w:t>
-      </w:r>
-      <w:r>
-        <w:t>Role</w:t>
-      </w:r>
-      <w:r>
-        <w:t>.</w:t>
+        <w:t>ype int. Dit is de foreign key welke verwijst naar de bijbehorende Role.</w:t>
       </w:r>
     </w:p>
     <w:p>
       <w:pPr>
-        <w:pStyle w:val="ListParagraph"/>
+        <w:pStyle w:val="Lijstalinea"/>
         <w:numPr>
           <w:ilvl w:val="0"/>
           <w:numId w:val="13"/>
@@ -21078,22 +20710,13 @@
         <w:t>‘</w:t>
       </w:r>
       <w:r>
-        <w:t>address</w:t>
-      </w:r>
-      <w:r>
-        <w:t>_id’</w:t>
+        <w:t>address_id’</w:t>
       </w:r>
       <w:r>
         <w:t xml:space="preserve"> is van het t</w:t>
       </w:r>
       <w:r>
-        <w:t xml:space="preserve">ype int. Dit is de foreign key welke verwijst naar de bijbehorende </w:t>
-      </w:r>
-      <w:r>
-        <w:t>Address</w:t>
-      </w:r>
-      <w:r>
-        <w:t>.</w:t>
+        <w:t>ype int. Dit is de foreign key welke verwijst naar de bijbehorende Address.</w:t>
       </w:r>
     </w:p>
     <w:sectPr>
@@ -21156,7 +20779,7 @@
         <w:sdtContent>
           <w:p>
             <w:pPr>
-              <w:pStyle w:val="Footer"/>
+              <w:pStyle w:val="Voettekst"/>
               <w:jc w:val="right"/>
             </w:pPr>
             <w:r>
@@ -21266,7 +20889,7 @@
   </w:sdt>
   <w:p>
     <w:pPr>
-      <w:pStyle w:val="Footer"/>
+      <w:pStyle w:val="Voettekst"/>
     </w:pPr>
   </w:p>
 </w:ftr>
@@ -23103,15 +22726,15 @@
     <w:lsdException w:name="Unresolved Mention" w:semiHidden="1" w:unhideWhenUsed="1"/>
     <w:lsdException w:name="Smart Link" w:semiHidden="1" w:unhideWhenUsed="1"/>
   </w:latentStyles>
-  <w:style w:type="paragraph" w:default="1" w:styleId="Normal">
+  <w:style w:type="paragraph" w:default="1" w:styleId="Standaard">
     <w:name w:val="Normal"/>
     <w:qFormat/>
   </w:style>
-  <w:style w:type="paragraph" w:styleId="Heading1">
+  <w:style w:type="paragraph" w:styleId="Kop1">
     <w:name w:val="heading 1"/>
-    <w:basedOn w:val="Normal"/>
-    <w:next w:val="Normal"/>
-    <w:link w:val="Heading1Char"/>
+    <w:basedOn w:val="Standaard"/>
+    <w:next w:val="Standaard"/>
+    <w:link w:val="Kop1Char"/>
     <w:uiPriority w:val="9"/>
     <w:qFormat/>
     <w:rsid w:val="0022192A"/>
@@ -23128,11 +22751,11 @@
       <w:szCs w:val="32"/>
     </w:rPr>
   </w:style>
-  <w:style w:type="paragraph" w:styleId="Heading2">
+  <w:style w:type="paragraph" w:styleId="Kop2">
     <w:name w:val="heading 2"/>
-    <w:basedOn w:val="Normal"/>
-    <w:next w:val="Normal"/>
-    <w:link w:val="Heading2Char"/>
+    <w:basedOn w:val="Standaard"/>
+    <w:next w:val="Standaard"/>
+    <w:link w:val="Kop2Char"/>
     <w:uiPriority w:val="9"/>
     <w:unhideWhenUsed/>
     <w:qFormat/>
@@ -23150,11 +22773,11 @@
       <w:szCs w:val="26"/>
     </w:rPr>
   </w:style>
-  <w:style w:type="paragraph" w:styleId="Heading3">
+  <w:style w:type="paragraph" w:styleId="Kop3">
     <w:name w:val="heading 3"/>
-    <w:basedOn w:val="Normal"/>
-    <w:next w:val="Normal"/>
-    <w:link w:val="Heading3Char"/>
+    <w:basedOn w:val="Standaard"/>
+    <w:next w:val="Standaard"/>
+    <w:link w:val="Kop3Char"/>
     <w:uiPriority w:val="9"/>
     <w:unhideWhenUsed/>
     <w:qFormat/>
@@ -23172,13 +22795,13 @@
       <w:szCs w:val="24"/>
     </w:rPr>
   </w:style>
-  <w:style w:type="character" w:default="1" w:styleId="DefaultParagraphFont">
+  <w:style w:type="character" w:default="1" w:styleId="Standaardalinea-lettertype">
     <w:name w:val="Default Paragraph Font"/>
     <w:uiPriority w:val="1"/>
     <w:semiHidden/>
     <w:unhideWhenUsed/>
   </w:style>
-  <w:style w:type="table" w:default="1" w:styleId="TableNormal">
+  <w:style w:type="table" w:default="1" w:styleId="Standaardtabel">
     <w:name w:val="Normal Table"/>
     <w:uiPriority w:val="99"/>
     <w:semiHidden/>
@@ -23193,15 +22816,15 @@
       </w:tblCellMar>
     </w:tblPr>
   </w:style>
-  <w:style w:type="numbering" w:default="1" w:styleId="NoList">
+  <w:style w:type="numbering" w:default="1" w:styleId="Geenlijst">
     <w:name w:val="No List"/>
     <w:uiPriority w:val="99"/>
     <w:semiHidden/>
     <w:unhideWhenUsed/>
   </w:style>
-  <w:style w:type="paragraph" w:styleId="NoSpacing">
+  <w:style w:type="paragraph" w:styleId="Geenafstand">
     <w:name w:val="No Spacing"/>
-    <w:link w:val="NoSpacingChar"/>
+    <w:link w:val="GeenafstandChar"/>
     <w:uiPriority w:val="1"/>
     <w:qFormat/>
     <w:rsid w:val="0069286D"/>
@@ -23213,10 +22836,10 @@
       <w:lang w:val="en-US"/>
     </w:rPr>
   </w:style>
-  <w:style w:type="character" w:customStyle="1" w:styleId="NoSpacingChar">
-    <w:name w:val="No Spacing Char"/>
-    <w:basedOn w:val="DefaultParagraphFont"/>
-    <w:link w:val="NoSpacing"/>
+  <w:style w:type="character" w:customStyle="1" w:styleId="GeenafstandChar">
+    <w:name w:val="Geen afstand Char"/>
+    <w:basedOn w:val="Standaardalinea-lettertype"/>
+    <w:link w:val="Geenafstand"/>
     <w:uiPriority w:val="1"/>
     <w:rsid w:val="0069286D"/>
     <w:rPr>
@@ -23224,10 +22847,10 @@
       <w:lang w:val="en-US"/>
     </w:rPr>
   </w:style>
-  <w:style w:type="character" w:customStyle="1" w:styleId="Heading1Char">
-    <w:name w:val="Heading 1 Char"/>
-    <w:basedOn w:val="DefaultParagraphFont"/>
-    <w:link w:val="Heading1"/>
+  <w:style w:type="character" w:customStyle="1" w:styleId="Kop1Char">
+    <w:name w:val="Kop 1 Char"/>
+    <w:basedOn w:val="Standaardalinea-lettertype"/>
+    <w:link w:val="Kop1"/>
     <w:uiPriority w:val="9"/>
     <w:rsid w:val="0022192A"/>
     <w:rPr>
@@ -23237,10 +22860,10 @@
       <w:szCs w:val="32"/>
     </w:rPr>
   </w:style>
-  <w:style w:type="paragraph" w:styleId="TOCHeading">
+  <w:style w:type="paragraph" w:styleId="Kopvaninhoudsopgave">
     <w:name w:val="TOC Heading"/>
-    <w:basedOn w:val="Heading1"/>
-    <w:next w:val="Normal"/>
+    <w:basedOn w:val="Kop1"/>
+    <w:next w:val="Standaard"/>
     <w:uiPriority w:val="39"/>
     <w:unhideWhenUsed/>
     <w:qFormat/>
@@ -23252,9 +22875,9 @@
       <w:lang w:val="en-US"/>
     </w:rPr>
   </w:style>
-  <w:style w:type="table" w:styleId="TableGrid">
+  <w:style w:type="table" w:styleId="Tabelraster">
     <w:name w:val="Table Grid"/>
-    <w:basedOn w:val="TableNormal"/>
+    <w:basedOn w:val="Standaardtabel"/>
     <w:uiPriority w:val="39"/>
     <w:rsid w:val="0022192A"/>
     <w:pPr>
@@ -23271,9 +22894,9 @@
       </w:tblBorders>
     </w:tblPr>
   </w:style>
-  <w:style w:type="table" w:styleId="GridTable4-Accent1">
+  <w:style w:type="table" w:styleId="Rastertabel4-Accent1">
     <w:name w:val="Grid Table 4 Accent 1"/>
-    <w:basedOn w:val="TableNormal"/>
+    <w:basedOn w:val="Standaardtabel"/>
     <w:uiPriority w:val="49"/>
     <w:rsid w:val="0022192A"/>
     <w:pPr>
@@ -23347,10 +22970,10 @@
       </w:tcPr>
     </w:tblStylePr>
   </w:style>
-  <w:style w:type="paragraph" w:styleId="Header">
+  <w:style w:type="paragraph" w:styleId="Koptekst">
     <w:name w:val="header"/>
-    <w:basedOn w:val="Normal"/>
-    <w:link w:val="HeaderChar"/>
+    <w:basedOn w:val="Standaard"/>
+    <w:link w:val="KoptekstChar"/>
     <w:uiPriority w:val="99"/>
     <w:unhideWhenUsed/>
     <w:rsid w:val="00095CDF"/>
@@ -23362,17 +22985,17 @@
       <w:spacing w:after="0" w:line="240" w:lineRule="auto"/>
     </w:pPr>
   </w:style>
-  <w:style w:type="character" w:customStyle="1" w:styleId="HeaderChar">
-    <w:name w:val="Header Char"/>
-    <w:basedOn w:val="DefaultParagraphFont"/>
-    <w:link w:val="Header"/>
+  <w:style w:type="character" w:customStyle="1" w:styleId="KoptekstChar">
+    <w:name w:val="Koptekst Char"/>
+    <w:basedOn w:val="Standaardalinea-lettertype"/>
+    <w:link w:val="Koptekst"/>
     <w:uiPriority w:val="99"/>
     <w:rsid w:val="00095CDF"/>
   </w:style>
-  <w:style w:type="paragraph" w:styleId="Footer">
+  <w:style w:type="paragraph" w:styleId="Voettekst">
     <w:name w:val="footer"/>
-    <w:basedOn w:val="Normal"/>
-    <w:link w:val="FooterChar"/>
+    <w:basedOn w:val="Standaard"/>
+    <w:link w:val="VoettekstChar"/>
     <w:uiPriority w:val="99"/>
     <w:unhideWhenUsed/>
     <w:rsid w:val="00095CDF"/>
@@ -23384,17 +23007,17 @@
       <w:spacing w:after="0" w:line="240" w:lineRule="auto"/>
     </w:pPr>
   </w:style>
-  <w:style w:type="character" w:customStyle="1" w:styleId="FooterChar">
-    <w:name w:val="Footer Char"/>
-    <w:basedOn w:val="DefaultParagraphFont"/>
-    <w:link w:val="Footer"/>
+  <w:style w:type="character" w:customStyle="1" w:styleId="VoettekstChar">
+    <w:name w:val="Voettekst Char"/>
+    <w:basedOn w:val="Standaardalinea-lettertype"/>
+    <w:link w:val="Voettekst"/>
     <w:uiPriority w:val="99"/>
     <w:rsid w:val="00095CDF"/>
   </w:style>
-  <w:style w:type="paragraph" w:styleId="TOC1">
+  <w:style w:type="paragraph" w:styleId="Inhopg1">
     <w:name w:val="toc 1"/>
-    <w:basedOn w:val="Normal"/>
-    <w:next w:val="Normal"/>
+    <w:basedOn w:val="Standaard"/>
+    <w:next w:val="Standaard"/>
     <w:autoRedefine/>
     <w:uiPriority w:val="39"/>
     <w:unhideWhenUsed/>
@@ -23414,7 +23037,7 @@
   </w:style>
   <w:style w:type="character" w:styleId="Hyperlink">
     <w:name w:val="Hyperlink"/>
-    <w:basedOn w:val="DefaultParagraphFont"/>
+    <w:basedOn w:val="Standaardalinea-lettertype"/>
     <w:uiPriority w:val="99"/>
     <w:unhideWhenUsed/>
     <w:rsid w:val="00095CDF"/>
@@ -23423,10 +23046,10 @@
       <w:u w:val="single"/>
     </w:rPr>
   </w:style>
-  <w:style w:type="character" w:customStyle="1" w:styleId="Heading2Char">
-    <w:name w:val="Heading 2 Char"/>
-    <w:basedOn w:val="DefaultParagraphFont"/>
-    <w:link w:val="Heading2"/>
+  <w:style w:type="character" w:customStyle="1" w:styleId="Kop2Char">
+    <w:name w:val="Kop 2 Char"/>
+    <w:basedOn w:val="Standaardalinea-lettertype"/>
+    <w:link w:val="Kop2"/>
     <w:uiPriority w:val="9"/>
     <w:rsid w:val="00095CDF"/>
     <w:rPr>
@@ -23436,9 +23059,9 @@
       <w:szCs w:val="26"/>
     </w:rPr>
   </w:style>
-  <w:style w:type="paragraph" w:styleId="ListParagraph">
+  <w:style w:type="paragraph" w:styleId="Lijstalinea">
     <w:name w:val="List Paragraph"/>
-    <w:basedOn w:val="Normal"/>
+    <w:basedOn w:val="Standaard"/>
     <w:uiPriority w:val="34"/>
     <w:qFormat/>
     <w:rsid w:val="005F6A43"/>
@@ -23447,10 +23070,10 @@
       <w:contextualSpacing/>
     </w:pPr>
   </w:style>
-  <w:style w:type="paragraph" w:styleId="Caption">
+  <w:style w:type="paragraph" w:styleId="Bijschrift">
     <w:name w:val="caption"/>
-    <w:basedOn w:val="Normal"/>
-    <w:next w:val="Normal"/>
+    <w:basedOn w:val="Standaard"/>
+    <w:next w:val="Standaard"/>
     <w:uiPriority w:val="35"/>
     <w:unhideWhenUsed/>
     <w:qFormat/>
@@ -23466,10 +23089,10 @@
       <w:szCs w:val="18"/>
     </w:rPr>
   </w:style>
-  <w:style w:type="paragraph" w:styleId="TOC2">
+  <w:style w:type="paragraph" w:styleId="Inhopg2">
     <w:name w:val="toc 2"/>
-    <w:basedOn w:val="Normal"/>
-    <w:next w:val="Normal"/>
+    <w:basedOn w:val="Standaard"/>
+    <w:next w:val="Standaard"/>
     <w:autoRedefine/>
     <w:uiPriority w:val="39"/>
     <w:unhideWhenUsed/>
@@ -23479,10 +23102,10 @@
       <w:ind w:left="220"/>
     </w:pPr>
   </w:style>
-  <w:style w:type="character" w:customStyle="1" w:styleId="Heading3Char">
-    <w:name w:val="Heading 3 Char"/>
-    <w:basedOn w:val="DefaultParagraphFont"/>
-    <w:link w:val="Heading3"/>
+  <w:style w:type="character" w:customStyle="1" w:styleId="Kop3Char">
+    <w:name w:val="Kop 3 Char"/>
+    <w:basedOn w:val="Standaardalinea-lettertype"/>
+    <w:link w:val="Kop3"/>
     <w:uiPriority w:val="9"/>
     <w:rsid w:val="00170C92"/>
     <w:rPr>
@@ -23492,10 +23115,10 @@
       <w:szCs w:val="24"/>
     </w:rPr>
   </w:style>
-  <w:style w:type="paragraph" w:styleId="TOC3">
+  <w:style w:type="paragraph" w:styleId="Inhopg3">
     <w:name w:val="toc 3"/>
-    <w:basedOn w:val="Normal"/>
-    <w:next w:val="Normal"/>
+    <w:basedOn w:val="Standaard"/>
+    <w:next w:val="Standaard"/>
     <w:autoRedefine/>
     <w:uiPriority w:val="39"/>
     <w:unhideWhenUsed/>

</xml_diff>